<commit_message>
Finalizing Semantical Analysis doc
</commit_message>
<xml_diff>
--- a/Aspectos Semanticos.docx
+++ b/Aspectos Semanticos.docx
@@ -334,32 +334,32 @@
     <w:p>
       <w:pPr>
         <w:rPr>
-          <w:rFonts w:asciiTheme="minorBidi" w:hAnsiTheme="minorBidi"/>
-        </w:rPr>
-      </w:pPr>
-      <w:r>
-        <w:rPr>
-          <w:rFonts w:asciiTheme="minorBidi" w:hAnsiTheme="minorBidi"/>
+          <w:rFonts w:cstheme="minorHAnsi"/>
+        </w:rPr>
+      </w:pPr>
+      <w:r>
+        <w:rPr>
+          <w:rFonts w:cstheme="minorHAnsi"/>
         </w:rPr>
         <w:t xml:space="preserve">Upper é uma linguagem fortemente </w:t>
       </w:r>
       <w:proofErr w:type="spellStart"/>
       <w:r>
         <w:rPr>
-          <w:rFonts w:asciiTheme="minorBidi" w:hAnsiTheme="minorBidi"/>
+          <w:rFonts w:cstheme="minorHAnsi"/>
         </w:rPr>
         <w:t>tipada</w:t>
       </w:r>
       <w:proofErr w:type="spellEnd"/>
       <w:r>
         <w:rPr>
-          <w:rFonts w:asciiTheme="minorBidi" w:hAnsiTheme="minorBidi"/>
+          <w:rFonts w:cstheme="minorHAnsi"/>
         </w:rPr>
         <w:t xml:space="preserve"> baseada na sintaxe da linguagem C, onde resumidamente podemos definir:</w:t>
       </w:r>
       <w:r>
         <w:rPr>
-          <w:rFonts w:asciiTheme="minorBidi" w:hAnsiTheme="minorBidi"/>
+          <w:rFonts w:cstheme="minorHAnsi"/>
         </w:rPr>
         <w:br/>
       </w:r>
@@ -491,19 +491,2209 @@
       <w:r>
         <w:t xml:space="preserve">. Desta forma, temos que ela só aceitaria comparações como, inteiros com inteiros, booleanos com </w:t>
       </w:r>
+      <w:r>
+        <w:t>booleanos</w:t>
+      </w:r>
+      <w:r>
+        <w:t xml:space="preserve"> e assim por diante, de maneira que</w:t>
+      </w:r>
+      <w:r>
+        <w:t xml:space="preserve"> as variáveis declaradas no início continuem com o mesmo tipo durante a execução.</w:t>
+      </w:r>
+      <w:r>
+        <w:t xml:space="preserve"> Abaixo é possível ver diversos exemplos de atribuições válidas dentro de um programa em UPPER.</w:t>
+      </w:r>
+    </w:p>
+    <w:p>
+      <w:pPr>
+        <w:pStyle w:val="PargrafodaLista"/>
+        <w:numPr>
+          <w:ilvl w:val="0"/>
+          <w:numId w:val="2"/>
+        </w:numPr>
+      </w:pPr>
+      <w:r>
+        <w:t xml:space="preserve">BOOL x = </w:t>
+      </w:r>
       <w:proofErr w:type="spellStart"/>
       <w:r>
-        <w:t>boleanos</w:t>
+        <w:t>True</w:t>
       </w:r>
       <w:proofErr w:type="spellEnd"/>
-      <w:r>
-        <w:t xml:space="preserve"> e assim por diante, de maneira que</w:t>
-      </w:r>
-      <w:r>
-        <w:t xml:space="preserve"> as variáveis declaradas no início continuem com o mesmo tipo durante a execução.</w:t>
-      </w:r>
     </w:p>
-    <w:p/>
+    <w:p>
+      <w:pPr>
+        <w:pStyle w:val="PargrafodaLista"/>
+        <w:numPr>
+          <w:ilvl w:val="0"/>
+          <w:numId w:val="2"/>
+        </w:numPr>
+      </w:pPr>
+      <w:r>
+        <w:t>BOOL y = X</w:t>
+      </w:r>
+    </w:p>
+    <w:p>
+      <w:pPr>
+        <w:pStyle w:val="PargrafodaLista"/>
+        <w:numPr>
+          <w:ilvl w:val="0"/>
+          <w:numId w:val="2"/>
+        </w:numPr>
+      </w:pPr>
+      <w:r>
+        <w:t xml:space="preserve">INT </w:t>
+      </w:r>
+      <w:proofErr w:type="gramStart"/>
+      <w:r>
+        <w:t>i  =</w:t>
+      </w:r>
+      <w:proofErr w:type="gramEnd"/>
+      <w:r>
+        <w:t xml:space="preserve"> 42</w:t>
+      </w:r>
+    </w:p>
+    <w:p>
+      <w:pPr>
+        <w:pStyle w:val="PargrafodaLista"/>
+        <w:numPr>
+          <w:ilvl w:val="0"/>
+          <w:numId w:val="2"/>
+        </w:numPr>
+      </w:pPr>
+      <w:r>
+        <w:t>INT j = 8 + i</w:t>
+      </w:r>
+    </w:p>
+    <w:p>
+      <w:pPr>
+        <w:pStyle w:val="PargrafodaLista"/>
+        <w:numPr>
+          <w:ilvl w:val="0"/>
+          <w:numId w:val="2"/>
+        </w:numPr>
+      </w:pPr>
+      <w:r>
+        <w:t>INT k = j</w:t>
+      </w:r>
+    </w:p>
+    <w:p>
+      <w:pPr>
+        <w:pStyle w:val="PargrafodaLista"/>
+        <w:numPr>
+          <w:ilvl w:val="0"/>
+          <w:numId w:val="2"/>
+        </w:numPr>
+      </w:pPr>
+      <w:r>
+        <w:t xml:space="preserve">FLOAT </w:t>
+      </w:r>
+      <w:proofErr w:type="gramStart"/>
+      <w:r>
+        <w:t>a  =</w:t>
+      </w:r>
+      <w:proofErr w:type="gramEnd"/>
+      <w:r>
+        <w:t xml:space="preserve"> 3.141</w:t>
+      </w:r>
+    </w:p>
+    <w:p>
+      <w:pPr>
+        <w:pStyle w:val="PargrafodaLista"/>
+        <w:numPr>
+          <w:ilvl w:val="0"/>
+          <w:numId w:val="2"/>
+        </w:numPr>
+      </w:pPr>
+      <w:r>
+        <w:t xml:space="preserve">FLOAT b </w:t>
+      </w:r>
+      <w:proofErr w:type="gramStart"/>
+      <w:r>
+        <w:t xml:space="preserve">=  </w:t>
+      </w:r>
+      <w:r>
+        <w:t>1,523</w:t>
+      </w:r>
+      <w:proofErr w:type="gramEnd"/>
+      <w:r>
+        <w:t xml:space="preserve"> - </w:t>
+      </w:r>
+      <w:r>
+        <w:t xml:space="preserve">a </w:t>
+      </w:r>
+    </w:p>
+    <w:p>
+      <w:pPr>
+        <w:pStyle w:val="PargrafodaLista"/>
+        <w:numPr>
+          <w:ilvl w:val="0"/>
+          <w:numId w:val="2"/>
+        </w:numPr>
+      </w:pPr>
+      <w:r>
+        <w:t>FLOAT c = b</w:t>
+      </w:r>
+    </w:p>
+    <w:p>
+      <w:r>
+        <w:t xml:space="preserve">Pensando nas comparações, esta regra se aplica também, tanto para o </w:t>
+      </w:r>
+      <w:proofErr w:type="spellStart"/>
+      <w:r>
+        <w:t>if</w:t>
+      </w:r>
+      <w:proofErr w:type="spellEnd"/>
+      <w:r>
+        <w:t xml:space="preserve">, quanto para o </w:t>
+      </w:r>
+      <w:proofErr w:type="spellStart"/>
+      <w:r>
+        <w:t>while</w:t>
+      </w:r>
+      <w:proofErr w:type="spellEnd"/>
+      <w:r>
+        <w:t>, onde neles será comparada apenas variáveis de mesmo tipo, como por exemplo:</w:t>
+      </w:r>
+    </w:p>
+    <w:p>
+      <w:pPr>
+        <w:pStyle w:val="PargrafodaLista"/>
+        <w:numPr>
+          <w:ilvl w:val="0"/>
+          <w:numId w:val="3"/>
+        </w:numPr>
+      </w:pPr>
+      <w:proofErr w:type="gramStart"/>
+      <w:r>
+        <w:t>IF( j</w:t>
+      </w:r>
+      <w:proofErr w:type="gramEnd"/>
+      <w:r>
+        <w:t xml:space="preserve"> &gt; i)</w:t>
+      </w:r>
+    </w:p>
+    <w:p>
+      <w:pPr>
+        <w:pStyle w:val="PargrafodaLista"/>
+        <w:numPr>
+          <w:ilvl w:val="0"/>
+          <w:numId w:val="3"/>
+        </w:numPr>
+      </w:pPr>
+      <w:r>
+        <w:t xml:space="preserve">WHILE </w:t>
+      </w:r>
+      <w:proofErr w:type="gramStart"/>
+      <w:r>
+        <w:t>( a</w:t>
+      </w:r>
+      <w:proofErr w:type="gramEnd"/>
+      <w:r>
+        <w:t xml:space="preserve"> != b)</w:t>
+      </w:r>
+    </w:p>
+    <w:p>
+      <w:pPr>
+        <w:pStyle w:val="PargrafodaLista"/>
+        <w:numPr>
+          <w:ilvl w:val="0"/>
+          <w:numId w:val="3"/>
+        </w:numPr>
+      </w:pPr>
+      <w:r>
+        <w:t xml:space="preserve">IF </w:t>
+      </w:r>
+      <w:proofErr w:type="gramStart"/>
+      <w:r>
+        <w:t>( c</w:t>
+      </w:r>
+      <w:proofErr w:type="gramEnd"/>
+      <w:r>
+        <w:t xml:space="preserve"> &lt; a)</w:t>
+      </w:r>
+    </w:p>
+    <w:p>
+      <w:pPr>
+        <w:pStyle w:val="PargrafodaLista"/>
+        <w:numPr>
+          <w:ilvl w:val="0"/>
+          <w:numId w:val="3"/>
+        </w:numPr>
+      </w:pPr>
+      <w:r>
+        <w:lastRenderedPageBreak/>
+        <w:t xml:space="preserve">IF </w:t>
+      </w:r>
+      <w:proofErr w:type="gramStart"/>
+      <w:r>
+        <w:t>(!x</w:t>
+      </w:r>
+      <w:proofErr w:type="gramEnd"/>
+      <w:r>
+        <w:t>)</w:t>
+      </w:r>
+    </w:p>
+    <w:p>
+      <w:r>
+        <w:t xml:space="preserve">A linguagem UPPER permite estes tipos de comparações, </w:t>
+      </w:r>
+      <w:r>
+        <w:t>entretanto</w:t>
+      </w:r>
+      <w:r>
+        <w:t xml:space="preserve"> deve-se atentar ao fato de que não pode haver variáveis que compartilham do mesmo nome</w:t>
+      </w:r>
+      <w:r>
+        <w:t xml:space="preserve">; </w:t>
+      </w:r>
+      <w:r>
+        <w:t>variáveis</w:t>
+      </w:r>
+      <w:r>
+        <w:t xml:space="preserve"> que não foram declaradas anteriormente e são utilizadas no programa resultarão em erro, já que só é possível utilizá-las depois de declarar elas.</w:t>
+      </w:r>
+    </w:p>
+    <w:p>
+      <w:r>
+        <w:t>As variáveis declaradas dentro da função poderão ser utilizadas apenas dentro da função onde houve esta declaração; j</w:t>
+      </w:r>
+      <w:r>
+        <w:t>á variáveis que tenham sido declaradas dentro do programa, mas</w:t>
+      </w:r>
+      <w:r>
+        <w:t xml:space="preserve"> que</w:t>
+      </w:r>
+      <w:r>
+        <w:t xml:space="preserve"> </w:t>
+      </w:r>
+      <w:r>
+        <w:t>porventura</w:t>
+      </w:r>
+      <w:r>
+        <w:t xml:space="preserve"> não tenham sido utilizadas durante a </w:t>
+      </w:r>
+      <w:r>
+        <w:t>execução, resultará</w:t>
+      </w:r>
+      <w:r>
+        <w:t xml:space="preserve"> em um </w:t>
+      </w:r>
+      <w:proofErr w:type="spellStart"/>
+      <w:r>
+        <w:t>warning</w:t>
+      </w:r>
+      <w:proofErr w:type="spellEnd"/>
+      <w:r>
+        <w:t xml:space="preserve"> que possibilitará o desenvolvedor se atentar a este detalhe.</w:t>
+      </w:r>
+    </w:p>
+    <w:p>
+      <w:r>
+        <w:t>Abaixo é possível ver um exemplo que seria validado pela análise semântica:</w:t>
+      </w:r>
+    </w:p>
+    <w:tbl>
+      <w:tblPr>
+        <w:tblW w:w="0" w:type="auto"/>
+        <w:shd w:val="clear" w:color="auto" w:fill="0D1117"/>
+        <w:tblCellMar>
+          <w:top w:w="15" w:type="dxa"/>
+          <w:left w:w="15" w:type="dxa"/>
+          <w:bottom w:w="15" w:type="dxa"/>
+          <w:right w:w="15" w:type="dxa"/>
+        </w:tblCellMar>
+        <w:tblLook w:val="04A0" w:firstRow="1" w:lastRow="0" w:firstColumn="1" w:lastColumn="0" w:noHBand="0" w:noVBand="1"/>
+      </w:tblPr>
+      <w:tblGrid>
+        <w:gridCol w:w="750"/>
+        <w:gridCol w:w="3467"/>
+      </w:tblGrid>
+      <w:tr>
+        <w:trPr>
+          <w:gridAfter w:val="1"/>
+        </w:trPr>
+        <w:tc>
+          <w:tcPr>
+            <w:tcW w:w="0" w:type="auto"/>
+            <w:shd w:val="clear" w:color="auto" w:fill="auto"/>
+            <w:tcMar>
+              <w:top w:w="0" w:type="dxa"/>
+              <w:left w:w="150" w:type="dxa"/>
+              <w:bottom w:w="0" w:type="dxa"/>
+              <w:right w:w="150" w:type="dxa"/>
+            </w:tcMar>
+            <w:hideMark/>
+          </w:tcPr>
+          <w:p>
+            <w:pPr>
+              <w:spacing w:after="0" w:line="300" w:lineRule="atLeast"/>
+              <w:rPr>
+                <w:rFonts w:ascii="Consolas" w:eastAsia="Times New Roman" w:hAnsi="Consolas" w:cs="Segoe UI"/>
+                <w:color w:val="000000" w:themeColor="text1"/>
+                <w:sz w:val="18"/>
+                <w:szCs w:val="18"/>
+              </w:rPr>
+            </w:pPr>
+            <w:r>
+              <w:rPr>
+                <w:rFonts w:ascii="Consolas" w:eastAsia="Times New Roman" w:hAnsi="Consolas" w:cs="Segoe UI"/>
+                <w:color w:val="000000" w:themeColor="text1"/>
+                <w:sz w:val="18"/>
+                <w:szCs w:val="18"/>
+              </w:rPr>
+              <w:t>MAIN {</w:t>
+            </w:r>
+          </w:p>
+        </w:tc>
+      </w:tr>
+      <w:tr>
+        <w:tc>
+          <w:tcPr>
+            <w:tcW w:w="750" w:type="dxa"/>
+            <w:shd w:val="clear" w:color="auto" w:fill="auto"/>
+            <w:noWrap/>
+            <w:tcMar>
+              <w:top w:w="0" w:type="dxa"/>
+              <w:left w:w="150" w:type="dxa"/>
+              <w:bottom w:w="0" w:type="dxa"/>
+              <w:right w:w="150" w:type="dxa"/>
+            </w:tcMar>
+            <w:hideMark/>
+          </w:tcPr>
+          <w:p>
+            <w:pPr>
+              <w:spacing w:after="0" w:line="300" w:lineRule="atLeast"/>
+              <w:rPr>
+                <w:rFonts w:ascii="Consolas" w:eastAsia="Times New Roman" w:hAnsi="Consolas" w:cs="Segoe UI"/>
+                <w:color w:val="000000" w:themeColor="text1"/>
+                <w:sz w:val="18"/>
+                <w:szCs w:val="18"/>
+              </w:rPr>
+            </w:pPr>
+          </w:p>
+        </w:tc>
+        <w:tc>
+          <w:tcPr>
+            <w:tcW w:w="0" w:type="auto"/>
+            <w:shd w:val="clear" w:color="auto" w:fill="auto"/>
+            <w:tcMar>
+              <w:top w:w="0" w:type="dxa"/>
+              <w:left w:w="150" w:type="dxa"/>
+              <w:bottom w:w="0" w:type="dxa"/>
+              <w:right w:w="150" w:type="dxa"/>
+            </w:tcMar>
+            <w:hideMark/>
+          </w:tcPr>
+          <w:p>
+            <w:pPr>
+              <w:spacing w:after="0" w:line="300" w:lineRule="atLeast"/>
+              <w:rPr>
+                <w:rFonts w:ascii="Consolas" w:eastAsia="Times New Roman" w:hAnsi="Consolas" w:cs="Segoe UI"/>
+                <w:color w:val="000000" w:themeColor="text1"/>
+                <w:sz w:val="18"/>
+                <w:szCs w:val="18"/>
+              </w:rPr>
+            </w:pPr>
+            <w:r>
+              <w:rPr>
+                <w:rFonts w:ascii="Consolas" w:eastAsia="Times New Roman" w:hAnsi="Consolas" w:cs="Segoe UI"/>
+                <w:color w:val="000000" w:themeColor="text1"/>
+                <w:sz w:val="18"/>
+                <w:szCs w:val="18"/>
+              </w:rPr>
+              <w:t xml:space="preserve">    INT c;</w:t>
+            </w:r>
+          </w:p>
+        </w:tc>
+      </w:tr>
+      <w:tr>
+        <w:tc>
+          <w:tcPr>
+            <w:tcW w:w="750" w:type="dxa"/>
+            <w:shd w:val="clear" w:color="auto" w:fill="auto"/>
+            <w:noWrap/>
+            <w:tcMar>
+              <w:top w:w="0" w:type="dxa"/>
+              <w:left w:w="150" w:type="dxa"/>
+              <w:bottom w:w="0" w:type="dxa"/>
+              <w:right w:w="150" w:type="dxa"/>
+            </w:tcMar>
+            <w:hideMark/>
+          </w:tcPr>
+          <w:p>
+            <w:pPr>
+              <w:spacing w:after="0" w:line="300" w:lineRule="atLeast"/>
+              <w:rPr>
+                <w:rFonts w:ascii="Consolas" w:eastAsia="Times New Roman" w:hAnsi="Consolas" w:cs="Segoe UI"/>
+                <w:color w:val="000000" w:themeColor="text1"/>
+                <w:sz w:val="18"/>
+                <w:szCs w:val="18"/>
+              </w:rPr>
+            </w:pPr>
+          </w:p>
+        </w:tc>
+        <w:tc>
+          <w:tcPr>
+            <w:tcW w:w="0" w:type="auto"/>
+            <w:shd w:val="clear" w:color="auto" w:fill="auto"/>
+            <w:tcMar>
+              <w:top w:w="0" w:type="dxa"/>
+              <w:left w:w="150" w:type="dxa"/>
+              <w:bottom w:w="0" w:type="dxa"/>
+              <w:right w:w="150" w:type="dxa"/>
+            </w:tcMar>
+            <w:hideMark/>
+          </w:tcPr>
+          <w:p>
+            <w:pPr>
+              <w:spacing w:after="0" w:line="300" w:lineRule="atLeast"/>
+              <w:rPr>
+                <w:rFonts w:ascii="Consolas" w:eastAsia="Times New Roman" w:hAnsi="Consolas" w:cs="Segoe UI"/>
+                <w:color w:val="000000" w:themeColor="text1"/>
+                <w:sz w:val="18"/>
+                <w:szCs w:val="18"/>
+              </w:rPr>
+            </w:pPr>
+            <w:r>
+              <w:rPr>
+                <w:rFonts w:ascii="Consolas" w:eastAsia="Times New Roman" w:hAnsi="Consolas" w:cs="Segoe UI"/>
+                <w:color w:val="000000" w:themeColor="text1"/>
+                <w:sz w:val="18"/>
+                <w:szCs w:val="18"/>
+              </w:rPr>
+              <w:t xml:space="preserve">    INT a = 10;</w:t>
+            </w:r>
+          </w:p>
+        </w:tc>
+      </w:tr>
+      <w:tr>
+        <w:tc>
+          <w:tcPr>
+            <w:tcW w:w="750" w:type="dxa"/>
+            <w:shd w:val="clear" w:color="auto" w:fill="auto"/>
+            <w:noWrap/>
+            <w:tcMar>
+              <w:top w:w="0" w:type="dxa"/>
+              <w:left w:w="150" w:type="dxa"/>
+              <w:bottom w:w="0" w:type="dxa"/>
+              <w:right w:w="150" w:type="dxa"/>
+            </w:tcMar>
+            <w:hideMark/>
+          </w:tcPr>
+          <w:p>
+            <w:pPr>
+              <w:spacing w:after="0" w:line="300" w:lineRule="atLeast"/>
+              <w:rPr>
+                <w:rFonts w:ascii="Consolas" w:eastAsia="Times New Roman" w:hAnsi="Consolas" w:cs="Segoe UI"/>
+                <w:color w:val="000000" w:themeColor="text1"/>
+                <w:sz w:val="18"/>
+                <w:szCs w:val="18"/>
+              </w:rPr>
+            </w:pPr>
+          </w:p>
+        </w:tc>
+        <w:tc>
+          <w:tcPr>
+            <w:tcW w:w="0" w:type="auto"/>
+            <w:shd w:val="clear" w:color="auto" w:fill="auto"/>
+            <w:tcMar>
+              <w:top w:w="0" w:type="dxa"/>
+              <w:left w:w="150" w:type="dxa"/>
+              <w:bottom w:w="0" w:type="dxa"/>
+              <w:right w:w="150" w:type="dxa"/>
+            </w:tcMar>
+            <w:hideMark/>
+          </w:tcPr>
+          <w:p>
+            <w:pPr>
+              <w:spacing w:after="0" w:line="300" w:lineRule="atLeast"/>
+              <w:rPr>
+                <w:rFonts w:ascii="Consolas" w:eastAsia="Times New Roman" w:hAnsi="Consolas" w:cs="Segoe UI"/>
+                <w:color w:val="000000" w:themeColor="text1"/>
+                <w:sz w:val="18"/>
+                <w:szCs w:val="18"/>
+              </w:rPr>
+            </w:pPr>
+            <w:r>
+              <w:rPr>
+                <w:rFonts w:ascii="Consolas" w:eastAsia="Times New Roman" w:hAnsi="Consolas" w:cs="Segoe UI"/>
+                <w:color w:val="000000" w:themeColor="text1"/>
+                <w:sz w:val="18"/>
+                <w:szCs w:val="18"/>
+              </w:rPr>
+              <w:t xml:space="preserve">    INT b = 2 * 10;</w:t>
+            </w:r>
+          </w:p>
+        </w:tc>
+      </w:tr>
+      <w:tr>
+        <w:tc>
+          <w:tcPr>
+            <w:tcW w:w="750" w:type="dxa"/>
+            <w:shd w:val="clear" w:color="auto" w:fill="auto"/>
+            <w:noWrap/>
+            <w:tcMar>
+              <w:top w:w="0" w:type="dxa"/>
+              <w:left w:w="150" w:type="dxa"/>
+              <w:bottom w:w="0" w:type="dxa"/>
+              <w:right w:w="150" w:type="dxa"/>
+            </w:tcMar>
+            <w:hideMark/>
+          </w:tcPr>
+          <w:p>
+            <w:pPr>
+              <w:spacing w:after="0" w:line="300" w:lineRule="atLeast"/>
+              <w:rPr>
+                <w:rFonts w:ascii="Consolas" w:eastAsia="Times New Roman" w:hAnsi="Consolas" w:cs="Segoe UI"/>
+                <w:color w:val="000000" w:themeColor="text1"/>
+                <w:sz w:val="18"/>
+                <w:szCs w:val="18"/>
+              </w:rPr>
+            </w:pPr>
+          </w:p>
+        </w:tc>
+        <w:tc>
+          <w:tcPr>
+            <w:tcW w:w="0" w:type="auto"/>
+            <w:shd w:val="clear" w:color="auto" w:fill="auto"/>
+            <w:tcMar>
+              <w:top w:w="0" w:type="dxa"/>
+              <w:left w:w="150" w:type="dxa"/>
+              <w:bottom w:w="0" w:type="dxa"/>
+              <w:right w:w="150" w:type="dxa"/>
+            </w:tcMar>
+            <w:hideMark/>
+          </w:tcPr>
+          <w:p>
+            <w:pPr>
+              <w:spacing w:after="0" w:line="300" w:lineRule="atLeast"/>
+              <w:rPr>
+                <w:rFonts w:ascii="Consolas" w:eastAsia="Times New Roman" w:hAnsi="Consolas" w:cs="Segoe UI"/>
+                <w:color w:val="000000" w:themeColor="text1"/>
+                <w:sz w:val="18"/>
+                <w:szCs w:val="18"/>
+              </w:rPr>
+            </w:pPr>
+          </w:p>
+          <w:p>
+            <w:pPr>
+              <w:spacing w:after="0" w:line="300" w:lineRule="atLeast"/>
+              <w:jc w:val="right"/>
+              <w:rPr>
+                <w:rFonts w:ascii="Times New Roman" w:eastAsia="Times New Roman" w:hAnsi="Times New Roman" w:cs="Times New Roman"/>
+                <w:color w:val="000000" w:themeColor="text1"/>
+                <w:sz w:val="20"/>
+                <w:szCs w:val="20"/>
+              </w:rPr>
+            </w:pPr>
+          </w:p>
+        </w:tc>
+      </w:tr>
+      <w:tr>
+        <w:tc>
+          <w:tcPr>
+            <w:tcW w:w="750" w:type="dxa"/>
+            <w:shd w:val="clear" w:color="auto" w:fill="auto"/>
+            <w:noWrap/>
+            <w:tcMar>
+              <w:top w:w="0" w:type="dxa"/>
+              <w:left w:w="150" w:type="dxa"/>
+              <w:bottom w:w="0" w:type="dxa"/>
+              <w:right w:w="150" w:type="dxa"/>
+            </w:tcMar>
+            <w:hideMark/>
+          </w:tcPr>
+          <w:p>
+            <w:pPr>
+              <w:spacing w:after="0" w:line="300" w:lineRule="atLeast"/>
+              <w:rPr>
+                <w:rFonts w:ascii="Times New Roman" w:eastAsia="Times New Roman" w:hAnsi="Times New Roman" w:cs="Times New Roman"/>
+                <w:color w:val="000000" w:themeColor="text1"/>
+                <w:sz w:val="20"/>
+                <w:szCs w:val="20"/>
+              </w:rPr>
+            </w:pPr>
+          </w:p>
+        </w:tc>
+        <w:tc>
+          <w:tcPr>
+            <w:tcW w:w="0" w:type="auto"/>
+            <w:shd w:val="clear" w:color="auto" w:fill="auto"/>
+            <w:tcMar>
+              <w:top w:w="0" w:type="dxa"/>
+              <w:left w:w="150" w:type="dxa"/>
+              <w:bottom w:w="0" w:type="dxa"/>
+              <w:right w:w="150" w:type="dxa"/>
+            </w:tcMar>
+            <w:hideMark/>
+          </w:tcPr>
+          <w:p>
+            <w:pPr>
+              <w:spacing w:after="0" w:line="300" w:lineRule="atLeast"/>
+              <w:rPr>
+                <w:rFonts w:ascii="Consolas" w:eastAsia="Times New Roman" w:hAnsi="Consolas" w:cs="Segoe UI"/>
+                <w:color w:val="000000" w:themeColor="text1"/>
+                <w:sz w:val="18"/>
+                <w:szCs w:val="18"/>
+              </w:rPr>
+            </w:pPr>
+            <w:r>
+              <w:rPr>
+                <w:rFonts w:ascii="Consolas" w:eastAsia="Times New Roman" w:hAnsi="Consolas" w:cs="Segoe UI"/>
+                <w:color w:val="000000" w:themeColor="text1"/>
+                <w:sz w:val="18"/>
+                <w:szCs w:val="18"/>
+              </w:rPr>
+              <w:t xml:space="preserve">    INT var = 3 + 1 / 2 + 1 * 2;</w:t>
+            </w:r>
+          </w:p>
+        </w:tc>
+      </w:tr>
+      <w:tr>
+        <w:tc>
+          <w:tcPr>
+            <w:tcW w:w="750" w:type="dxa"/>
+            <w:shd w:val="clear" w:color="auto" w:fill="auto"/>
+            <w:noWrap/>
+            <w:tcMar>
+              <w:top w:w="0" w:type="dxa"/>
+              <w:left w:w="150" w:type="dxa"/>
+              <w:bottom w:w="0" w:type="dxa"/>
+              <w:right w:w="150" w:type="dxa"/>
+            </w:tcMar>
+            <w:hideMark/>
+          </w:tcPr>
+          <w:p>
+            <w:pPr>
+              <w:spacing w:after="0" w:line="300" w:lineRule="atLeast"/>
+              <w:rPr>
+                <w:rFonts w:ascii="Consolas" w:eastAsia="Times New Roman" w:hAnsi="Consolas" w:cs="Segoe UI"/>
+                <w:color w:val="000000" w:themeColor="text1"/>
+                <w:sz w:val="18"/>
+                <w:szCs w:val="18"/>
+              </w:rPr>
+            </w:pPr>
+          </w:p>
+        </w:tc>
+        <w:tc>
+          <w:tcPr>
+            <w:tcW w:w="0" w:type="auto"/>
+            <w:shd w:val="clear" w:color="auto" w:fill="auto"/>
+            <w:tcMar>
+              <w:top w:w="0" w:type="dxa"/>
+              <w:left w:w="150" w:type="dxa"/>
+              <w:bottom w:w="0" w:type="dxa"/>
+              <w:right w:w="150" w:type="dxa"/>
+            </w:tcMar>
+            <w:hideMark/>
+          </w:tcPr>
+          <w:p>
+            <w:pPr>
+              <w:spacing w:after="0" w:line="300" w:lineRule="atLeast"/>
+              <w:rPr>
+                <w:rFonts w:ascii="Consolas" w:eastAsia="Times New Roman" w:hAnsi="Consolas" w:cs="Segoe UI"/>
+                <w:color w:val="000000" w:themeColor="text1"/>
+                <w:sz w:val="18"/>
+                <w:szCs w:val="18"/>
+              </w:rPr>
+            </w:pPr>
+            <w:r>
+              <w:rPr>
+                <w:rFonts w:ascii="Consolas" w:eastAsia="Times New Roman" w:hAnsi="Consolas" w:cs="Segoe UI"/>
+                <w:color w:val="000000" w:themeColor="text1"/>
+                <w:sz w:val="18"/>
+                <w:szCs w:val="18"/>
+              </w:rPr>
+              <w:t xml:space="preserve">    INT var = 1;</w:t>
+            </w:r>
+          </w:p>
+        </w:tc>
+      </w:tr>
+      <w:tr>
+        <w:tc>
+          <w:tcPr>
+            <w:tcW w:w="750" w:type="dxa"/>
+            <w:shd w:val="clear" w:color="auto" w:fill="auto"/>
+            <w:noWrap/>
+            <w:tcMar>
+              <w:top w:w="0" w:type="dxa"/>
+              <w:left w:w="150" w:type="dxa"/>
+              <w:bottom w:w="0" w:type="dxa"/>
+              <w:right w:w="150" w:type="dxa"/>
+            </w:tcMar>
+            <w:hideMark/>
+          </w:tcPr>
+          <w:p>
+            <w:pPr>
+              <w:spacing w:after="0" w:line="300" w:lineRule="atLeast"/>
+              <w:rPr>
+                <w:rFonts w:ascii="Consolas" w:eastAsia="Times New Roman" w:hAnsi="Consolas" w:cs="Segoe UI"/>
+                <w:color w:val="000000" w:themeColor="text1"/>
+                <w:sz w:val="18"/>
+                <w:szCs w:val="18"/>
+              </w:rPr>
+            </w:pPr>
+          </w:p>
+        </w:tc>
+        <w:tc>
+          <w:tcPr>
+            <w:tcW w:w="0" w:type="auto"/>
+            <w:shd w:val="clear" w:color="auto" w:fill="auto"/>
+            <w:tcMar>
+              <w:top w:w="0" w:type="dxa"/>
+              <w:left w:w="150" w:type="dxa"/>
+              <w:bottom w:w="0" w:type="dxa"/>
+              <w:right w:w="150" w:type="dxa"/>
+            </w:tcMar>
+            <w:hideMark/>
+          </w:tcPr>
+          <w:p>
+            <w:pPr>
+              <w:spacing w:after="0" w:line="300" w:lineRule="atLeast"/>
+              <w:rPr>
+                <w:rFonts w:ascii="Consolas" w:eastAsia="Times New Roman" w:hAnsi="Consolas" w:cs="Segoe UI"/>
+                <w:color w:val="000000" w:themeColor="text1"/>
+                <w:sz w:val="18"/>
+                <w:szCs w:val="18"/>
+              </w:rPr>
+            </w:pPr>
+            <w:r>
+              <w:rPr>
+                <w:rFonts w:ascii="Consolas" w:eastAsia="Times New Roman" w:hAnsi="Consolas" w:cs="Segoe UI"/>
+                <w:color w:val="000000" w:themeColor="text1"/>
+                <w:sz w:val="18"/>
+                <w:szCs w:val="18"/>
+              </w:rPr>
+              <w:t xml:space="preserve">    </w:t>
+            </w:r>
+          </w:p>
+        </w:tc>
+      </w:tr>
+      <w:tr>
+        <w:tc>
+          <w:tcPr>
+            <w:tcW w:w="750" w:type="dxa"/>
+            <w:shd w:val="clear" w:color="auto" w:fill="auto"/>
+            <w:noWrap/>
+            <w:tcMar>
+              <w:top w:w="0" w:type="dxa"/>
+              <w:left w:w="150" w:type="dxa"/>
+              <w:bottom w:w="0" w:type="dxa"/>
+              <w:right w:w="150" w:type="dxa"/>
+            </w:tcMar>
+            <w:hideMark/>
+          </w:tcPr>
+          <w:p>
+            <w:pPr>
+              <w:spacing w:after="0" w:line="300" w:lineRule="atLeast"/>
+              <w:rPr>
+                <w:rFonts w:ascii="Consolas" w:eastAsia="Times New Roman" w:hAnsi="Consolas" w:cs="Segoe UI"/>
+                <w:color w:val="000000" w:themeColor="text1"/>
+                <w:sz w:val="18"/>
+                <w:szCs w:val="18"/>
+              </w:rPr>
+            </w:pPr>
+          </w:p>
+        </w:tc>
+        <w:tc>
+          <w:tcPr>
+            <w:tcW w:w="0" w:type="auto"/>
+            <w:shd w:val="clear" w:color="auto" w:fill="auto"/>
+            <w:tcMar>
+              <w:top w:w="0" w:type="dxa"/>
+              <w:left w:w="150" w:type="dxa"/>
+              <w:bottom w:w="0" w:type="dxa"/>
+              <w:right w:w="150" w:type="dxa"/>
+            </w:tcMar>
+            <w:hideMark/>
+          </w:tcPr>
+          <w:p>
+            <w:pPr>
+              <w:spacing w:after="0" w:line="300" w:lineRule="atLeast"/>
+              <w:rPr>
+                <w:rFonts w:ascii="Consolas" w:eastAsia="Times New Roman" w:hAnsi="Consolas" w:cs="Segoe UI"/>
+                <w:color w:val="000000" w:themeColor="text1"/>
+                <w:sz w:val="18"/>
+                <w:szCs w:val="18"/>
+              </w:rPr>
+            </w:pPr>
+            <w:r>
+              <w:rPr>
+                <w:rFonts w:ascii="Consolas" w:eastAsia="Times New Roman" w:hAnsi="Consolas" w:cs="Segoe UI"/>
+                <w:color w:val="000000" w:themeColor="text1"/>
+                <w:sz w:val="18"/>
+                <w:szCs w:val="18"/>
+              </w:rPr>
+              <w:t xml:space="preserve">    BOOL v = </w:t>
+            </w:r>
+            <w:proofErr w:type="spellStart"/>
+            <w:r>
+              <w:rPr>
+                <w:rFonts w:ascii="Consolas" w:eastAsia="Times New Roman" w:hAnsi="Consolas" w:cs="Segoe UI"/>
+                <w:color w:val="000000" w:themeColor="text1"/>
+                <w:sz w:val="18"/>
+                <w:szCs w:val="18"/>
+              </w:rPr>
+              <w:t>True</w:t>
+            </w:r>
+            <w:proofErr w:type="spellEnd"/>
+            <w:r>
+              <w:rPr>
+                <w:rFonts w:ascii="Consolas" w:eastAsia="Times New Roman" w:hAnsi="Consolas" w:cs="Segoe UI"/>
+                <w:color w:val="000000" w:themeColor="text1"/>
+                <w:sz w:val="18"/>
+                <w:szCs w:val="18"/>
+              </w:rPr>
+              <w:t>;</w:t>
+            </w:r>
+          </w:p>
+        </w:tc>
+      </w:tr>
+      <w:tr>
+        <w:tc>
+          <w:tcPr>
+            <w:tcW w:w="750" w:type="dxa"/>
+            <w:shd w:val="clear" w:color="auto" w:fill="auto"/>
+            <w:noWrap/>
+            <w:tcMar>
+              <w:top w:w="0" w:type="dxa"/>
+              <w:left w:w="150" w:type="dxa"/>
+              <w:bottom w:w="0" w:type="dxa"/>
+              <w:right w:w="150" w:type="dxa"/>
+            </w:tcMar>
+            <w:hideMark/>
+          </w:tcPr>
+          <w:p>
+            <w:pPr>
+              <w:spacing w:after="0" w:line="300" w:lineRule="atLeast"/>
+              <w:rPr>
+                <w:rFonts w:ascii="Consolas" w:eastAsia="Times New Roman" w:hAnsi="Consolas" w:cs="Segoe UI"/>
+                <w:color w:val="000000" w:themeColor="text1"/>
+                <w:sz w:val="18"/>
+                <w:szCs w:val="18"/>
+              </w:rPr>
+            </w:pPr>
+          </w:p>
+        </w:tc>
+        <w:tc>
+          <w:tcPr>
+            <w:tcW w:w="0" w:type="auto"/>
+            <w:shd w:val="clear" w:color="auto" w:fill="auto"/>
+            <w:tcMar>
+              <w:top w:w="0" w:type="dxa"/>
+              <w:left w:w="150" w:type="dxa"/>
+              <w:bottom w:w="0" w:type="dxa"/>
+              <w:right w:w="150" w:type="dxa"/>
+            </w:tcMar>
+            <w:hideMark/>
+          </w:tcPr>
+          <w:p>
+            <w:pPr>
+              <w:spacing w:after="0" w:line="300" w:lineRule="atLeast"/>
+              <w:rPr>
+                <w:rFonts w:ascii="Consolas" w:eastAsia="Times New Roman" w:hAnsi="Consolas" w:cs="Segoe UI"/>
+                <w:color w:val="000000" w:themeColor="text1"/>
+                <w:sz w:val="18"/>
+                <w:szCs w:val="18"/>
+              </w:rPr>
+            </w:pPr>
+          </w:p>
+          <w:p>
+            <w:pPr>
+              <w:spacing w:after="0" w:line="300" w:lineRule="atLeast"/>
+              <w:jc w:val="right"/>
+              <w:rPr>
+                <w:rFonts w:ascii="Times New Roman" w:eastAsia="Times New Roman" w:hAnsi="Times New Roman" w:cs="Times New Roman"/>
+                <w:color w:val="000000" w:themeColor="text1"/>
+                <w:sz w:val="20"/>
+                <w:szCs w:val="20"/>
+              </w:rPr>
+            </w:pPr>
+          </w:p>
+        </w:tc>
+      </w:tr>
+      <w:tr>
+        <w:tc>
+          <w:tcPr>
+            <w:tcW w:w="750" w:type="dxa"/>
+            <w:shd w:val="clear" w:color="auto" w:fill="auto"/>
+            <w:noWrap/>
+            <w:tcMar>
+              <w:top w:w="0" w:type="dxa"/>
+              <w:left w:w="150" w:type="dxa"/>
+              <w:bottom w:w="0" w:type="dxa"/>
+              <w:right w:w="150" w:type="dxa"/>
+            </w:tcMar>
+            <w:hideMark/>
+          </w:tcPr>
+          <w:p>
+            <w:pPr>
+              <w:spacing w:after="0" w:line="300" w:lineRule="atLeast"/>
+              <w:rPr>
+                <w:rFonts w:ascii="Times New Roman" w:eastAsia="Times New Roman" w:hAnsi="Times New Roman" w:cs="Times New Roman"/>
+                <w:color w:val="000000" w:themeColor="text1"/>
+                <w:sz w:val="20"/>
+                <w:szCs w:val="20"/>
+              </w:rPr>
+            </w:pPr>
+          </w:p>
+        </w:tc>
+        <w:tc>
+          <w:tcPr>
+            <w:tcW w:w="0" w:type="auto"/>
+            <w:shd w:val="clear" w:color="auto" w:fill="auto"/>
+            <w:tcMar>
+              <w:top w:w="0" w:type="dxa"/>
+              <w:left w:w="150" w:type="dxa"/>
+              <w:bottom w:w="0" w:type="dxa"/>
+              <w:right w:w="150" w:type="dxa"/>
+            </w:tcMar>
+            <w:hideMark/>
+          </w:tcPr>
+          <w:p>
+            <w:pPr>
+              <w:spacing w:after="0" w:line="300" w:lineRule="atLeast"/>
+              <w:rPr>
+                <w:rFonts w:ascii="Consolas" w:eastAsia="Times New Roman" w:hAnsi="Consolas" w:cs="Segoe UI"/>
+                <w:color w:val="000000" w:themeColor="text1"/>
+                <w:sz w:val="18"/>
+                <w:szCs w:val="18"/>
+              </w:rPr>
+            </w:pPr>
+            <w:r>
+              <w:rPr>
+                <w:rFonts w:ascii="Consolas" w:eastAsia="Times New Roman" w:hAnsi="Consolas" w:cs="Segoe UI"/>
+                <w:color w:val="000000" w:themeColor="text1"/>
+                <w:sz w:val="18"/>
+                <w:szCs w:val="18"/>
+              </w:rPr>
+              <w:t xml:space="preserve">    IF (var &lt; 10) {</w:t>
+            </w:r>
+          </w:p>
+        </w:tc>
+      </w:tr>
+      <w:tr>
+        <w:tc>
+          <w:tcPr>
+            <w:tcW w:w="750" w:type="dxa"/>
+            <w:shd w:val="clear" w:color="auto" w:fill="auto"/>
+            <w:noWrap/>
+            <w:tcMar>
+              <w:top w:w="0" w:type="dxa"/>
+              <w:left w:w="150" w:type="dxa"/>
+              <w:bottom w:w="0" w:type="dxa"/>
+              <w:right w:w="150" w:type="dxa"/>
+            </w:tcMar>
+            <w:hideMark/>
+          </w:tcPr>
+          <w:p>
+            <w:pPr>
+              <w:spacing w:after="0" w:line="300" w:lineRule="atLeast"/>
+              <w:rPr>
+                <w:rFonts w:ascii="Consolas" w:eastAsia="Times New Roman" w:hAnsi="Consolas" w:cs="Segoe UI"/>
+                <w:color w:val="000000" w:themeColor="text1"/>
+                <w:sz w:val="18"/>
+                <w:szCs w:val="18"/>
+              </w:rPr>
+            </w:pPr>
+          </w:p>
+        </w:tc>
+        <w:tc>
+          <w:tcPr>
+            <w:tcW w:w="0" w:type="auto"/>
+            <w:shd w:val="clear" w:color="auto" w:fill="auto"/>
+            <w:tcMar>
+              <w:top w:w="0" w:type="dxa"/>
+              <w:left w:w="150" w:type="dxa"/>
+              <w:bottom w:w="0" w:type="dxa"/>
+              <w:right w:w="150" w:type="dxa"/>
+            </w:tcMar>
+            <w:hideMark/>
+          </w:tcPr>
+          <w:p>
+            <w:pPr>
+              <w:spacing w:after="0" w:line="300" w:lineRule="atLeast"/>
+              <w:rPr>
+                <w:rFonts w:ascii="Consolas" w:eastAsia="Times New Roman" w:hAnsi="Consolas" w:cs="Segoe UI"/>
+                <w:color w:val="000000" w:themeColor="text1"/>
+                <w:sz w:val="18"/>
+                <w:szCs w:val="18"/>
+              </w:rPr>
+            </w:pPr>
+            <w:r>
+              <w:rPr>
+                <w:rFonts w:ascii="Consolas" w:eastAsia="Times New Roman" w:hAnsi="Consolas" w:cs="Segoe UI"/>
+                <w:color w:val="000000" w:themeColor="text1"/>
+                <w:sz w:val="18"/>
+                <w:szCs w:val="18"/>
+              </w:rPr>
+              <w:t xml:space="preserve">        IF (var == 5) {</w:t>
+            </w:r>
+          </w:p>
+        </w:tc>
+      </w:tr>
+      <w:tr>
+        <w:tc>
+          <w:tcPr>
+            <w:tcW w:w="750" w:type="dxa"/>
+            <w:shd w:val="clear" w:color="auto" w:fill="auto"/>
+            <w:noWrap/>
+            <w:tcMar>
+              <w:top w:w="0" w:type="dxa"/>
+              <w:left w:w="150" w:type="dxa"/>
+              <w:bottom w:w="0" w:type="dxa"/>
+              <w:right w:w="150" w:type="dxa"/>
+            </w:tcMar>
+            <w:hideMark/>
+          </w:tcPr>
+          <w:p>
+            <w:pPr>
+              <w:spacing w:after="0" w:line="300" w:lineRule="atLeast"/>
+              <w:rPr>
+                <w:rFonts w:ascii="Consolas" w:eastAsia="Times New Roman" w:hAnsi="Consolas" w:cs="Segoe UI"/>
+                <w:color w:val="000000" w:themeColor="text1"/>
+                <w:sz w:val="18"/>
+                <w:szCs w:val="18"/>
+              </w:rPr>
+            </w:pPr>
+          </w:p>
+        </w:tc>
+        <w:tc>
+          <w:tcPr>
+            <w:tcW w:w="0" w:type="auto"/>
+            <w:shd w:val="clear" w:color="auto" w:fill="auto"/>
+            <w:tcMar>
+              <w:top w:w="0" w:type="dxa"/>
+              <w:left w:w="150" w:type="dxa"/>
+              <w:bottom w:w="0" w:type="dxa"/>
+              <w:right w:w="150" w:type="dxa"/>
+            </w:tcMar>
+            <w:hideMark/>
+          </w:tcPr>
+          <w:p>
+            <w:pPr>
+              <w:spacing w:after="0" w:line="300" w:lineRule="atLeast"/>
+              <w:rPr>
+                <w:rFonts w:ascii="Consolas" w:eastAsia="Times New Roman" w:hAnsi="Consolas" w:cs="Segoe UI"/>
+                <w:color w:val="000000" w:themeColor="text1"/>
+                <w:sz w:val="18"/>
+                <w:szCs w:val="18"/>
+              </w:rPr>
+            </w:pPr>
+            <w:r>
+              <w:rPr>
+                <w:rFonts w:ascii="Consolas" w:eastAsia="Times New Roman" w:hAnsi="Consolas" w:cs="Segoe UI"/>
+                <w:color w:val="000000" w:themeColor="text1"/>
+                <w:sz w:val="18"/>
+                <w:szCs w:val="18"/>
+              </w:rPr>
+              <w:t xml:space="preserve">            v = False;</w:t>
+            </w:r>
+          </w:p>
+        </w:tc>
+      </w:tr>
+      <w:tr>
+        <w:tc>
+          <w:tcPr>
+            <w:tcW w:w="750" w:type="dxa"/>
+            <w:shd w:val="clear" w:color="auto" w:fill="auto"/>
+            <w:noWrap/>
+            <w:tcMar>
+              <w:top w:w="0" w:type="dxa"/>
+              <w:left w:w="150" w:type="dxa"/>
+              <w:bottom w:w="0" w:type="dxa"/>
+              <w:right w:w="150" w:type="dxa"/>
+            </w:tcMar>
+            <w:hideMark/>
+          </w:tcPr>
+          <w:p>
+            <w:pPr>
+              <w:spacing w:after="0" w:line="300" w:lineRule="atLeast"/>
+              <w:rPr>
+                <w:rFonts w:ascii="Consolas" w:eastAsia="Times New Roman" w:hAnsi="Consolas" w:cs="Segoe UI"/>
+                <w:color w:val="000000" w:themeColor="text1"/>
+                <w:sz w:val="18"/>
+                <w:szCs w:val="18"/>
+              </w:rPr>
+            </w:pPr>
+          </w:p>
+        </w:tc>
+        <w:tc>
+          <w:tcPr>
+            <w:tcW w:w="0" w:type="auto"/>
+            <w:shd w:val="clear" w:color="auto" w:fill="auto"/>
+            <w:tcMar>
+              <w:top w:w="0" w:type="dxa"/>
+              <w:left w:w="150" w:type="dxa"/>
+              <w:bottom w:w="0" w:type="dxa"/>
+              <w:right w:w="150" w:type="dxa"/>
+            </w:tcMar>
+            <w:hideMark/>
+          </w:tcPr>
+          <w:p>
+            <w:pPr>
+              <w:spacing w:after="0" w:line="300" w:lineRule="atLeast"/>
+              <w:rPr>
+                <w:rFonts w:ascii="Consolas" w:eastAsia="Times New Roman" w:hAnsi="Consolas" w:cs="Segoe UI"/>
+                <w:color w:val="000000" w:themeColor="text1"/>
+                <w:sz w:val="18"/>
+                <w:szCs w:val="18"/>
+              </w:rPr>
+            </w:pPr>
+            <w:r>
+              <w:rPr>
+                <w:rFonts w:ascii="Consolas" w:eastAsia="Times New Roman" w:hAnsi="Consolas" w:cs="Segoe UI"/>
+                <w:color w:val="000000" w:themeColor="text1"/>
+                <w:sz w:val="18"/>
+                <w:szCs w:val="18"/>
+              </w:rPr>
+              <w:t xml:space="preserve">        } </w:t>
+            </w:r>
+          </w:p>
+        </w:tc>
+      </w:tr>
+      <w:tr>
+        <w:tc>
+          <w:tcPr>
+            <w:tcW w:w="750" w:type="dxa"/>
+            <w:shd w:val="clear" w:color="auto" w:fill="auto"/>
+            <w:noWrap/>
+            <w:tcMar>
+              <w:top w:w="0" w:type="dxa"/>
+              <w:left w:w="150" w:type="dxa"/>
+              <w:bottom w:w="0" w:type="dxa"/>
+              <w:right w:w="150" w:type="dxa"/>
+            </w:tcMar>
+            <w:hideMark/>
+          </w:tcPr>
+          <w:p>
+            <w:pPr>
+              <w:spacing w:after="0" w:line="300" w:lineRule="atLeast"/>
+              <w:rPr>
+                <w:rFonts w:ascii="Consolas" w:eastAsia="Times New Roman" w:hAnsi="Consolas" w:cs="Segoe UI"/>
+                <w:color w:val="000000" w:themeColor="text1"/>
+                <w:sz w:val="18"/>
+                <w:szCs w:val="18"/>
+              </w:rPr>
+            </w:pPr>
+          </w:p>
+        </w:tc>
+        <w:tc>
+          <w:tcPr>
+            <w:tcW w:w="0" w:type="auto"/>
+            <w:shd w:val="clear" w:color="auto" w:fill="auto"/>
+            <w:tcMar>
+              <w:top w:w="0" w:type="dxa"/>
+              <w:left w:w="150" w:type="dxa"/>
+              <w:bottom w:w="0" w:type="dxa"/>
+              <w:right w:w="150" w:type="dxa"/>
+            </w:tcMar>
+            <w:hideMark/>
+          </w:tcPr>
+          <w:p>
+            <w:pPr>
+              <w:spacing w:after="0" w:line="300" w:lineRule="atLeast"/>
+              <w:rPr>
+                <w:rFonts w:ascii="Consolas" w:eastAsia="Times New Roman" w:hAnsi="Consolas" w:cs="Segoe UI"/>
+                <w:color w:val="000000" w:themeColor="text1"/>
+                <w:sz w:val="18"/>
+                <w:szCs w:val="18"/>
+              </w:rPr>
+            </w:pPr>
+            <w:r>
+              <w:rPr>
+                <w:rFonts w:ascii="Consolas" w:eastAsia="Times New Roman" w:hAnsi="Consolas" w:cs="Segoe UI"/>
+                <w:color w:val="000000" w:themeColor="text1"/>
+                <w:sz w:val="18"/>
+                <w:szCs w:val="18"/>
+              </w:rPr>
+              <w:t xml:space="preserve">        var = var + 1;</w:t>
+            </w:r>
+          </w:p>
+        </w:tc>
+      </w:tr>
+      <w:tr>
+        <w:tc>
+          <w:tcPr>
+            <w:tcW w:w="750" w:type="dxa"/>
+            <w:shd w:val="clear" w:color="auto" w:fill="auto"/>
+            <w:noWrap/>
+            <w:tcMar>
+              <w:top w:w="0" w:type="dxa"/>
+              <w:left w:w="150" w:type="dxa"/>
+              <w:bottom w:w="0" w:type="dxa"/>
+              <w:right w:w="150" w:type="dxa"/>
+            </w:tcMar>
+            <w:hideMark/>
+          </w:tcPr>
+          <w:p>
+            <w:pPr>
+              <w:spacing w:after="0" w:line="300" w:lineRule="atLeast"/>
+              <w:rPr>
+                <w:rFonts w:ascii="Consolas" w:eastAsia="Times New Roman" w:hAnsi="Consolas" w:cs="Segoe UI"/>
+                <w:color w:val="000000" w:themeColor="text1"/>
+                <w:sz w:val="18"/>
+                <w:szCs w:val="18"/>
+              </w:rPr>
+            </w:pPr>
+          </w:p>
+        </w:tc>
+        <w:tc>
+          <w:tcPr>
+            <w:tcW w:w="0" w:type="auto"/>
+            <w:shd w:val="clear" w:color="auto" w:fill="auto"/>
+            <w:tcMar>
+              <w:top w:w="0" w:type="dxa"/>
+              <w:left w:w="150" w:type="dxa"/>
+              <w:bottom w:w="0" w:type="dxa"/>
+              <w:right w:w="150" w:type="dxa"/>
+            </w:tcMar>
+            <w:hideMark/>
+          </w:tcPr>
+          <w:p>
+            <w:pPr>
+              <w:spacing w:after="0" w:line="300" w:lineRule="atLeast"/>
+              <w:rPr>
+                <w:rFonts w:ascii="Consolas" w:eastAsia="Times New Roman" w:hAnsi="Consolas" w:cs="Segoe UI"/>
+                <w:color w:val="000000" w:themeColor="text1"/>
+                <w:sz w:val="18"/>
+                <w:szCs w:val="18"/>
+              </w:rPr>
+            </w:pPr>
+            <w:r>
+              <w:rPr>
+                <w:rFonts w:ascii="Consolas" w:eastAsia="Times New Roman" w:hAnsi="Consolas" w:cs="Segoe UI"/>
+                <w:color w:val="000000" w:themeColor="text1"/>
+                <w:sz w:val="18"/>
+                <w:szCs w:val="18"/>
+              </w:rPr>
+              <w:t xml:space="preserve">    }</w:t>
+            </w:r>
+          </w:p>
+        </w:tc>
+      </w:tr>
+      <w:tr>
+        <w:tc>
+          <w:tcPr>
+            <w:tcW w:w="750" w:type="dxa"/>
+            <w:shd w:val="clear" w:color="auto" w:fill="auto"/>
+            <w:noWrap/>
+            <w:tcMar>
+              <w:top w:w="0" w:type="dxa"/>
+              <w:left w:w="150" w:type="dxa"/>
+              <w:bottom w:w="0" w:type="dxa"/>
+              <w:right w:w="150" w:type="dxa"/>
+            </w:tcMar>
+            <w:hideMark/>
+          </w:tcPr>
+          <w:p>
+            <w:pPr>
+              <w:spacing w:after="0" w:line="300" w:lineRule="atLeast"/>
+              <w:rPr>
+                <w:rFonts w:ascii="Consolas" w:eastAsia="Times New Roman" w:hAnsi="Consolas" w:cs="Segoe UI"/>
+                <w:color w:val="000000" w:themeColor="text1"/>
+                <w:sz w:val="18"/>
+                <w:szCs w:val="18"/>
+              </w:rPr>
+            </w:pPr>
+          </w:p>
+        </w:tc>
+        <w:tc>
+          <w:tcPr>
+            <w:tcW w:w="0" w:type="auto"/>
+            <w:shd w:val="clear" w:color="auto" w:fill="auto"/>
+            <w:tcMar>
+              <w:top w:w="0" w:type="dxa"/>
+              <w:left w:w="150" w:type="dxa"/>
+              <w:bottom w:w="0" w:type="dxa"/>
+              <w:right w:w="150" w:type="dxa"/>
+            </w:tcMar>
+            <w:hideMark/>
+          </w:tcPr>
+          <w:p>
+            <w:pPr>
+              <w:spacing w:after="0" w:line="300" w:lineRule="atLeast"/>
+              <w:rPr>
+                <w:rFonts w:ascii="Consolas" w:eastAsia="Times New Roman" w:hAnsi="Consolas" w:cs="Segoe UI"/>
+                <w:color w:val="000000" w:themeColor="text1"/>
+                <w:sz w:val="18"/>
+                <w:szCs w:val="18"/>
+              </w:rPr>
+            </w:pPr>
+            <w:r>
+              <w:rPr>
+                <w:rFonts w:ascii="Consolas" w:eastAsia="Times New Roman" w:hAnsi="Consolas" w:cs="Segoe UI"/>
+                <w:color w:val="000000" w:themeColor="text1"/>
+                <w:sz w:val="18"/>
+                <w:szCs w:val="18"/>
+              </w:rPr>
+              <w:t>}</w:t>
+            </w:r>
+          </w:p>
+        </w:tc>
+      </w:tr>
+      <w:tr>
+        <w:tc>
+          <w:tcPr>
+            <w:tcW w:w="750" w:type="dxa"/>
+            <w:shd w:val="clear" w:color="auto" w:fill="auto"/>
+            <w:noWrap/>
+            <w:tcMar>
+              <w:top w:w="0" w:type="dxa"/>
+              <w:left w:w="150" w:type="dxa"/>
+              <w:bottom w:w="0" w:type="dxa"/>
+              <w:right w:w="150" w:type="dxa"/>
+            </w:tcMar>
+          </w:tcPr>
+          <w:p>
+            <w:pPr>
+              <w:spacing w:after="0" w:line="300" w:lineRule="atLeast"/>
+              <w:rPr>
+                <w:rFonts w:ascii="Consolas" w:eastAsia="Times New Roman" w:hAnsi="Consolas" w:cs="Segoe UI"/>
+                <w:color w:val="000000" w:themeColor="text1"/>
+                <w:sz w:val="18"/>
+                <w:szCs w:val="18"/>
+              </w:rPr>
+            </w:pPr>
+          </w:p>
+        </w:tc>
+        <w:tc>
+          <w:tcPr>
+            <w:tcW w:w="0" w:type="auto"/>
+            <w:shd w:val="clear" w:color="auto" w:fill="auto"/>
+            <w:tcMar>
+              <w:top w:w="0" w:type="dxa"/>
+              <w:left w:w="150" w:type="dxa"/>
+              <w:bottom w:w="0" w:type="dxa"/>
+              <w:right w:w="150" w:type="dxa"/>
+            </w:tcMar>
+          </w:tcPr>
+          <w:p>
+            <w:pPr>
+              <w:spacing w:after="0" w:line="300" w:lineRule="atLeast"/>
+              <w:rPr>
+                <w:rFonts w:ascii="Consolas" w:eastAsia="Times New Roman" w:hAnsi="Consolas" w:cs="Segoe UI"/>
+                <w:color w:val="000000" w:themeColor="text1"/>
+                <w:sz w:val="18"/>
+                <w:szCs w:val="18"/>
+              </w:rPr>
+            </w:pPr>
+          </w:p>
+        </w:tc>
+      </w:tr>
+    </w:tbl>
+    <w:p>
+      <w:pPr>
+        <w:rPr>
+          <w:rFonts w:cstheme="minorHAnsi"/>
+        </w:rPr>
+      </w:pPr>
+      <w:r>
+        <w:rPr>
+          <w:rFonts w:cstheme="minorHAnsi"/>
+        </w:rPr>
+        <w:t>Como um exe</w:t>
+      </w:r>
+      <w:r>
+        <w:rPr>
+          <w:rFonts w:cstheme="minorHAnsi"/>
+        </w:rPr>
+        <w:t>mplo de um programa que não seria validado pela análise semântica temos:</w:t>
+      </w:r>
+    </w:p>
+    <w:tbl>
+      <w:tblPr>
+        <w:tblW w:w="0" w:type="auto"/>
+        <w:shd w:val="clear" w:color="auto" w:fill="0D1117"/>
+        <w:tblCellMar>
+          <w:top w:w="15" w:type="dxa"/>
+          <w:left w:w="15" w:type="dxa"/>
+          <w:bottom w:w="15" w:type="dxa"/>
+          <w:right w:w="15" w:type="dxa"/>
+        </w:tblCellMar>
+        <w:tblLook w:val="04A0" w:firstRow="1" w:lastRow="0" w:firstColumn="1" w:lastColumn="0" w:noHBand="0" w:noVBand="1"/>
+      </w:tblPr>
+      <w:tblGrid>
+        <w:gridCol w:w="750"/>
+        <w:gridCol w:w="2577"/>
+      </w:tblGrid>
+      <w:tr>
+        <w:trPr>
+          <w:gridAfter w:val="1"/>
+        </w:trPr>
+        <w:tc>
+          <w:tcPr>
+            <w:tcW w:w="0" w:type="auto"/>
+            <w:shd w:val="clear" w:color="auto" w:fill="auto"/>
+            <w:tcMar>
+              <w:top w:w="0" w:type="dxa"/>
+              <w:left w:w="150" w:type="dxa"/>
+              <w:bottom w:w="0" w:type="dxa"/>
+              <w:right w:w="150" w:type="dxa"/>
+            </w:tcMar>
+            <w:hideMark/>
+          </w:tcPr>
+          <w:p>
+            <w:pPr>
+              <w:spacing w:after="0" w:line="300" w:lineRule="atLeast"/>
+              <w:rPr>
+                <w:rFonts w:ascii="Consolas" w:eastAsia="Times New Roman" w:hAnsi="Consolas" w:cs="Segoe UI"/>
+                <w:color w:val="000000" w:themeColor="text1"/>
+                <w:sz w:val="18"/>
+                <w:szCs w:val="18"/>
+              </w:rPr>
+            </w:pPr>
+            <w:r>
+              <w:rPr>
+                <w:rFonts w:ascii="Consolas" w:eastAsia="Times New Roman" w:hAnsi="Consolas" w:cs="Segoe UI"/>
+                <w:color w:val="000000" w:themeColor="text1"/>
+                <w:sz w:val="18"/>
+                <w:szCs w:val="18"/>
+              </w:rPr>
+              <w:t>MAIN {</w:t>
+            </w:r>
+          </w:p>
+          <w:p>
+            <w:pPr>
+              <w:spacing w:after="0" w:line="300" w:lineRule="atLeast"/>
+              <w:rPr>
+                <w:rFonts w:ascii="Consolas" w:eastAsia="Times New Roman" w:hAnsi="Consolas" w:cs="Segoe UI"/>
+                <w:color w:val="000000" w:themeColor="text1"/>
+                <w:sz w:val="18"/>
+                <w:szCs w:val="18"/>
+              </w:rPr>
+            </w:pPr>
+          </w:p>
+        </w:tc>
+      </w:tr>
+      <w:tr>
+        <w:tc>
+          <w:tcPr>
+            <w:tcW w:w="750" w:type="dxa"/>
+            <w:shd w:val="clear" w:color="auto" w:fill="auto"/>
+            <w:noWrap/>
+            <w:tcMar>
+              <w:top w:w="0" w:type="dxa"/>
+              <w:left w:w="150" w:type="dxa"/>
+              <w:bottom w:w="0" w:type="dxa"/>
+              <w:right w:w="150" w:type="dxa"/>
+            </w:tcMar>
+            <w:hideMark/>
+          </w:tcPr>
+          <w:p>
+            <w:pPr>
+              <w:spacing w:after="0" w:line="300" w:lineRule="atLeast"/>
+              <w:rPr>
+                <w:rFonts w:ascii="Consolas" w:eastAsia="Times New Roman" w:hAnsi="Consolas" w:cs="Segoe UI"/>
+                <w:color w:val="000000" w:themeColor="text1"/>
+                <w:sz w:val="18"/>
+                <w:szCs w:val="18"/>
+              </w:rPr>
+            </w:pPr>
+          </w:p>
+        </w:tc>
+        <w:tc>
+          <w:tcPr>
+            <w:tcW w:w="0" w:type="auto"/>
+            <w:shd w:val="clear" w:color="auto" w:fill="auto"/>
+            <w:tcMar>
+              <w:top w:w="0" w:type="dxa"/>
+              <w:left w:w="150" w:type="dxa"/>
+              <w:bottom w:w="0" w:type="dxa"/>
+              <w:right w:w="150" w:type="dxa"/>
+            </w:tcMar>
+            <w:hideMark/>
+          </w:tcPr>
+          <w:p>
+            <w:pPr>
+              <w:spacing w:after="0" w:line="300" w:lineRule="atLeast"/>
+              <w:rPr>
+                <w:rFonts w:ascii="Consolas" w:eastAsia="Times New Roman" w:hAnsi="Consolas" w:cs="Segoe UI"/>
+                <w:color w:val="000000" w:themeColor="text1"/>
+                <w:sz w:val="18"/>
+                <w:szCs w:val="18"/>
+              </w:rPr>
+            </w:pPr>
+            <w:r>
+              <w:rPr>
+                <w:rFonts w:ascii="Consolas" w:eastAsia="Times New Roman" w:hAnsi="Consolas" w:cs="Segoe UI"/>
+                <w:color w:val="000000" w:themeColor="text1"/>
+                <w:sz w:val="18"/>
+                <w:szCs w:val="18"/>
+              </w:rPr>
+              <w:t xml:space="preserve">    INT c;</w:t>
+            </w:r>
+          </w:p>
+        </w:tc>
+      </w:tr>
+      <w:tr>
+        <w:tc>
+          <w:tcPr>
+            <w:tcW w:w="750" w:type="dxa"/>
+            <w:shd w:val="clear" w:color="auto" w:fill="auto"/>
+            <w:noWrap/>
+            <w:tcMar>
+              <w:top w:w="0" w:type="dxa"/>
+              <w:left w:w="150" w:type="dxa"/>
+              <w:bottom w:w="0" w:type="dxa"/>
+              <w:right w:w="150" w:type="dxa"/>
+            </w:tcMar>
+            <w:hideMark/>
+          </w:tcPr>
+          <w:p>
+            <w:pPr>
+              <w:spacing w:after="0" w:line="300" w:lineRule="atLeast"/>
+              <w:rPr>
+                <w:rFonts w:ascii="Consolas" w:eastAsia="Times New Roman" w:hAnsi="Consolas" w:cs="Segoe UI"/>
+                <w:color w:val="000000" w:themeColor="text1"/>
+                <w:sz w:val="18"/>
+                <w:szCs w:val="18"/>
+              </w:rPr>
+            </w:pPr>
+          </w:p>
+        </w:tc>
+        <w:tc>
+          <w:tcPr>
+            <w:tcW w:w="0" w:type="auto"/>
+            <w:shd w:val="clear" w:color="auto" w:fill="auto"/>
+            <w:tcMar>
+              <w:top w:w="0" w:type="dxa"/>
+              <w:left w:w="150" w:type="dxa"/>
+              <w:bottom w:w="0" w:type="dxa"/>
+              <w:right w:w="150" w:type="dxa"/>
+            </w:tcMar>
+            <w:hideMark/>
+          </w:tcPr>
+          <w:p>
+            <w:pPr>
+              <w:spacing w:after="0" w:line="300" w:lineRule="atLeast"/>
+              <w:rPr>
+                <w:rFonts w:ascii="Consolas" w:eastAsia="Times New Roman" w:hAnsi="Consolas" w:cs="Segoe UI"/>
+                <w:color w:val="000000" w:themeColor="text1"/>
+                <w:sz w:val="18"/>
+                <w:szCs w:val="18"/>
+              </w:rPr>
+            </w:pPr>
+            <w:r>
+              <w:rPr>
+                <w:rFonts w:ascii="Consolas" w:eastAsia="Times New Roman" w:hAnsi="Consolas" w:cs="Segoe UI"/>
+                <w:color w:val="000000" w:themeColor="text1"/>
+                <w:sz w:val="18"/>
+                <w:szCs w:val="18"/>
+              </w:rPr>
+              <w:t xml:space="preserve">    INT a = 10;</w:t>
+            </w:r>
+          </w:p>
+        </w:tc>
+      </w:tr>
+      <w:tr>
+        <w:tc>
+          <w:tcPr>
+            <w:tcW w:w="750" w:type="dxa"/>
+            <w:shd w:val="clear" w:color="auto" w:fill="auto"/>
+            <w:noWrap/>
+            <w:tcMar>
+              <w:top w:w="0" w:type="dxa"/>
+              <w:left w:w="150" w:type="dxa"/>
+              <w:bottom w:w="0" w:type="dxa"/>
+              <w:right w:w="150" w:type="dxa"/>
+            </w:tcMar>
+            <w:hideMark/>
+          </w:tcPr>
+          <w:p>
+            <w:pPr>
+              <w:spacing w:after="0" w:line="300" w:lineRule="atLeast"/>
+              <w:rPr>
+                <w:rFonts w:ascii="Consolas" w:eastAsia="Times New Roman" w:hAnsi="Consolas" w:cs="Segoe UI"/>
+                <w:color w:val="000000" w:themeColor="text1"/>
+                <w:sz w:val="18"/>
+                <w:szCs w:val="18"/>
+              </w:rPr>
+            </w:pPr>
+          </w:p>
+        </w:tc>
+        <w:tc>
+          <w:tcPr>
+            <w:tcW w:w="0" w:type="auto"/>
+            <w:shd w:val="clear" w:color="auto" w:fill="auto"/>
+            <w:tcMar>
+              <w:top w:w="0" w:type="dxa"/>
+              <w:left w:w="150" w:type="dxa"/>
+              <w:bottom w:w="0" w:type="dxa"/>
+              <w:right w:w="150" w:type="dxa"/>
+            </w:tcMar>
+            <w:hideMark/>
+          </w:tcPr>
+          <w:p>
+            <w:pPr>
+              <w:spacing w:after="0" w:line="300" w:lineRule="atLeast"/>
+              <w:rPr>
+                <w:rFonts w:ascii="Consolas" w:eastAsia="Times New Roman" w:hAnsi="Consolas" w:cs="Segoe UI"/>
+                <w:color w:val="000000" w:themeColor="text1"/>
+                <w:sz w:val="18"/>
+                <w:szCs w:val="18"/>
+              </w:rPr>
+            </w:pPr>
+            <w:r>
+              <w:rPr>
+                <w:rFonts w:ascii="Consolas" w:eastAsia="Times New Roman" w:hAnsi="Consolas" w:cs="Segoe UI"/>
+                <w:color w:val="000000" w:themeColor="text1"/>
+                <w:sz w:val="18"/>
+                <w:szCs w:val="18"/>
+              </w:rPr>
+              <w:t xml:space="preserve">    </w:t>
+            </w:r>
+            <w:r>
+              <w:rPr>
+                <w:rFonts w:ascii="Consolas" w:eastAsia="Times New Roman" w:hAnsi="Consolas" w:cs="Segoe UI"/>
+                <w:color w:val="000000" w:themeColor="text1"/>
+                <w:sz w:val="18"/>
+                <w:szCs w:val="18"/>
+              </w:rPr>
+              <w:t>FLOAT</w:t>
+            </w:r>
+            <w:r>
+              <w:rPr>
+                <w:rFonts w:ascii="Consolas" w:eastAsia="Times New Roman" w:hAnsi="Consolas" w:cs="Segoe UI"/>
+                <w:color w:val="000000" w:themeColor="text1"/>
+                <w:sz w:val="18"/>
+                <w:szCs w:val="18"/>
+              </w:rPr>
+              <w:t xml:space="preserve"> b = </w:t>
+            </w:r>
+            <w:r>
+              <w:rPr>
+                <w:rFonts w:ascii="Consolas" w:eastAsia="Times New Roman" w:hAnsi="Consolas" w:cs="Segoe UI"/>
+                <w:color w:val="000000" w:themeColor="text1"/>
+                <w:sz w:val="18"/>
+                <w:szCs w:val="18"/>
+              </w:rPr>
+              <w:t>1.15 * a</w:t>
+            </w:r>
+            <w:r>
+              <w:rPr>
+                <w:rFonts w:ascii="Consolas" w:eastAsia="Times New Roman" w:hAnsi="Consolas" w:cs="Segoe UI"/>
+                <w:color w:val="000000" w:themeColor="text1"/>
+                <w:sz w:val="18"/>
+                <w:szCs w:val="18"/>
+              </w:rPr>
+              <w:t>;</w:t>
+            </w:r>
+          </w:p>
+        </w:tc>
+      </w:tr>
+      <w:tr>
+        <w:trPr>
+          <w:gridAfter w:val="1"/>
+        </w:trPr>
+        <w:tc>
+          <w:tcPr>
+            <w:tcW w:w="750" w:type="dxa"/>
+            <w:shd w:val="clear" w:color="auto" w:fill="auto"/>
+            <w:noWrap/>
+            <w:tcMar>
+              <w:top w:w="0" w:type="dxa"/>
+              <w:left w:w="150" w:type="dxa"/>
+              <w:bottom w:w="0" w:type="dxa"/>
+              <w:right w:w="150" w:type="dxa"/>
+            </w:tcMar>
+            <w:hideMark/>
+          </w:tcPr>
+          <w:p>
+            <w:pPr>
+              <w:spacing w:after="0" w:line="300" w:lineRule="atLeast"/>
+              <w:rPr>
+                <w:rFonts w:ascii="Times New Roman" w:eastAsia="Times New Roman" w:hAnsi="Times New Roman" w:cs="Times New Roman"/>
+                <w:color w:val="000000" w:themeColor="text1"/>
+                <w:sz w:val="20"/>
+                <w:szCs w:val="20"/>
+              </w:rPr>
+            </w:pPr>
+          </w:p>
+        </w:tc>
+      </w:tr>
+      <w:tr>
+        <w:trPr>
+          <w:gridAfter w:val="1"/>
+        </w:trPr>
+        <w:tc>
+          <w:tcPr>
+            <w:tcW w:w="750" w:type="dxa"/>
+            <w:shd w:val="clear" w:color="auto" w:fill="auto"/>
+            <w:noWrap/>
+            <w:tcMar>
+              <w:top w:w="0" w:type="dxa"/>
+              <w:left w:w="150" w:type="dxa"/>
+              <w:bottom w:w="0" w:type="dxa"/>
+              <w:right w:w="150" w:type="dxa"/>
+            </w:tcMar>
+            <w:hideMark/>
+          </w:tcPr>
+          <w:p>
+            <w:pPr>
+              <w:spacing w:after="0" w:line="300" w:lineRule="atLeast"/>
+              <w:rPr>
+                <w:rFonts w:ascii="Consolas" w:eastAsia="Times New Roman" w:hAnsi="Consolas" w:cs="Segoe UI"/>
+                <w:color w:val="000000" w:themeColor="text1"/>
+                <w:sz w:val="18"/>
+                <w:szCs w:val="18"/>
+              </w:rPr>
+            </w:pPr>
+          </w:p>
+        </w:tc>
+      </w:tr>
+      <w:tr>
+        <w:trPr>
+          <w:gridAfter w:val="1"/>
+        </w:trPr>
+        <w:tc>
+          <w:tcPr>
+            <w:tcW w:w="750" w:type="dxa"/>
+            <w:shd w:val="clear" w:color="auto" w:fill="auto"/>
+            <w:noWrap/>
+            <w:tcMar>
+              <w:top w:w="0" w:type="dxa"/>
+              <w:left w:w="150" w:type="dxa"/>
+              <w:bottom w:w="0" w:type="dxa"/>
+              <w:right w:w="150" w:type="dxa"/>
+            </w:tcMar>
+            <w:hideMark/>
+          </w:tcPr>
+          <w:p>
+            <w:pPr>
+              <w:spacing w:after="0" w:line="300" w:lineRule="atLeast"/>
+              <w:rPr>
+                <w:rFonts w:ascii="Consolas" w:eastAsia="Times New Roman" w:hAnsi="Consolas" w:cs="Segoe UI"/>
+                <w:color w:val="000000" w:themeColor="text1"/>
+                <w:sz w:val="18"/>
+                <w:szCs w:val="18"/>
+              </w:rPr>
+            </w:pPr>
+          </w:p>
+        </w:tc>
+      </w:tr>
+      <w:tr>
+        <w:trPr>
+          <w:gridAfter w:val="1"/>
+        </w:trPr>
+        <w:tc>
+          <w:tcPr>
+            <w:tcW w:w="750" w:type="dxa"/>
+            <w:shd w:val="clear" w:color="auto" w:fill="auto"/>
+            <w:noWrap/>
+            <w:tcMar>
+              <w:top w:w="0" w:type="dxa"/>
+              <w:left w:w="150" w:type="dxa"/>
+              <w:bottom w:w="0" w:type="dxa"/>
+              <w:right w:w="150" w:type="dxa"/>
+            </w:tcMar>
+            <w:hideMark/>
+          </w:tcPr>
+          <w:p>
+            <w:pPr>
+              <w:spacing w:after="0" w:line="300" w:lineRule="atLeast"/>
+              <w:rPr>
+                <w:rFonts w:ascii="Consolas" w:eastAsia="Times New Roman" w:hAnsi="Consolas" w:cs="Segoe UI"/>
+                <w:color w:val="000000" w:themeColor="text1"/>
+                <w:sz w:val="18"/>
+                <w:szCs w:val="18"/>
+              </w:rPr>
+            </w:pPr>
+          </w:p>
+        </w:tc>
+      </w:tr>
+      <w:tr>
+        <w:trPr>
+          <w:gridAfter w:val="1"/>
+        </w:trPr>
+        <w:tc>
+          <w:tcPr>
+            <w:tcW w:w="750" w:type="dxa"/>
+            <w:shd w:val="clear" w:color="auto" w:fill="auto"/>
+            <w:noWrap/>
+            <w:tcMar>
+              <w:top w:w="0" w:type="dxa"/>
+              <w:left w:w="150" w:type="dxa"/>
+              <w:bottom w:w="0" w:type="dxa"/>
+              <w:right w:w="150" w:type="dxa"/>
+            </w:tcMar>
+            <w:hideMark/>
+          </w:tcPr>
+          <w:p>
+            <w:pPr>
+              <w:spacing w:after="0" w:line="300" w:lineRule="atLeast"/>
+              <w:rPr>
+                <w:rFonts w:ascii="Consolas" w:eastAsia="Times New Roman" w:hAnsi="Consolas" w:cs="Segoe UI"/>
+                <w:color w:val="000000" w:themeColor="text1"/>
+                <w:sz w:val="18"/>
+                <w:szCs w:val="18"/>
+              </w:rPr>
+            </w:pPr>
+          </w:p>
+        </w:tc>
+      </w:tr>
+      <w:tr>
+        <w:trPr>
+          <w:gridAfter w:val="1"/>
+        </w:trPr>
+        <w:tc>
+          <w:tcPr>
+            <w:tcW w:w="750" w:type="dxa"/>
+            <w:shd w:val="clear" w:color="auto" w:fill="auto"/>
+            <w:noWrap/>
+            <w:tcMar>
+              <w:top w:w="0" w:type="dxa"/>
+              <w:left w:w="150" w:type="dxa"/>
+              <w:bottom w:w="0" w:type="dxa"/>
+              <w:right w:w="150" w:type="dxa"/>
+            </w:tcMar>
+            <w:hideMark/>
+          </w:tcPr>
+          <w:p>
+            <w:pPr>
+              <w:spacing w:after="0" w:line="300" w:lineRule="atLeast"/>
+              <w:rPr>
+                <w:rFonts w:ascii="Consolas" w:eastAsia="Times New Roman" w:hAnsi="Consolas" w:cs="Segoe UI"/>
+                <w:color w:val="000000" w:themeColor="text1"/>
+                <w:sz w:val="18"/>
+                <w:szCs w:val="18"/>
+              </w:rPr>
+            </w:pPr>
+          </w:p>
+        </w:tc>
+      </w:tr>
+      <w:tr>
+        <w:tc>
+          <w:tcPr>
+            <w:tcW w:w="750" w:type="dxa"/>
+            <w:shd w:val="clear" w:color="auto" w:fill="auto"/>
+            <w:noWrap/>
+            <w:tcMar>
+              <w:top w:w="0" w:type="dxa"/>
+              <w:left w:w="150" w:type="dxa"/>
+              <w:bottom w:w="0" w:type="dxa"/>
+              <w:right w:w="150" w:type="dxa"/>
+            </w:tcMar>
+            <w:hideMark/>
+          </w:tcPr>
+          <w:p>
+            <w:pPr>
+              <w:spacing w:after="0" w:line="300" w:lineRule="atLeast"/>
+              <w:rPr>
+                <w:rFonts w:ascii="Consolas" w:eastAsia="Times New Roman" w:hAnsi="Consolas" w:cs="Segoe UI"/>
+                <w:color w:val="000000" w:themeColor="text1"/>
+                <w:sz w:val="18"/>
+                <w:szCs w:val="18"/>
+              </w:rPr>
+            </w:pPr>
+            <w:r>
+              <w:rPr>
+                <w:rFonts w:ascii="Consolas" w:eastAsia="Times New Roman" w:hAnsi="Consolas" w:cs="Segoe UI"/>
+                <w:color w:val="000000" w:themeColor="text1"/>
+                <w:sz w:val="18"/>
+                <w:szCs w:val="18"/>
+              </w:rPr>
+              <w:t>}</w:t>
+            </w:r>
+          </w:p>
+        </w:tc>
+        <w:tc>
+          <w:tcPr>
+            <w:tcW w:w="0" w:type="auto"/>
+            <w:shd w:val="clear" w:color="auto" w:fill="auto"/>
+            <w:tcMar>
+              <w:top w:w="0" w:type="dxa"/>
+              <w:left w:w="150" w:type="dxa"/>
+              <w:bottom w:w="0" w:type="dxa"/>
+              <w:right w:w="150" w:type="dxa"/>
+            </w:tcMar>
+            <w:hideMark/>
+          </w:tcPr>
+          <w:p>
+            <w:pPr>
+              <w:spacing w:after="0" w:line="300" w:lineRule="atLeast"/>
+              <w:rPr>
+                <w:rFonts w:ascii="Consolas" w:eastAsia="Times New Roman" w:hAnsi="Consolas" w:cs="Segoe UI"/>
+                <w:color w:val="000000" w:themeColor="text1"/>
+                <w:sz w:val="18"/>
+                <w:szCs w:val="18"/>
+              </w:rPr>
+            </w:pPr>
+          </w:p>
+        </w:tc>
+      </w:tr>
+    </w:tbl>
+    <w:p>
+      <w:pPr>
+        <w:rPr>
+          <w:rFonts w:cstheme="minorHAnsi"/>
+        </w:rPr>
+      </w:pPr>
+    </w:p>
+    <w:p>
+      <w:pPr>
+        <w:rPr>
+          <w:rFonts w:cstheme="minorHAnsi"/>
+        </w:rPr>
+      </w:pPr>
+      <w:r>
+        <w:rPr>
+          <w:rFonts w:cstheme="minorHAnsi"/>
+        </w:rPr>
+        <w:t xml:space="preserve">Este programa exibiria um </w:t>
+      </w:r>
+      <w:proofErr w:type="spellStart"/>
+      <w:r>
+        <w:rPr>
+          <w:rFonts w:cstheme="minorHAnsi"/>
+        </w:rPr>
+        <w:t>warning</w:t>
+      </w:r>
+      <w:proofErr w:type="spellEnd"/>
+      <w:r>
+        <w:rPr>
+          <w:rFonts w:cstheme="minorHAnsi"/>
+        </w:rPr>
+        <w:t xml:space="preserve"> para c que não está sendo utilizado </w:t>
+      </w:r>
+      <w:proofErr w:type="gramStart"/>
+      <w:r>
+        <w:rPr>
+          <w:rFonts w:cstheme="minorHAnsi"/>
+        </w:rPr>
+        <w:t>e também</w:t>
+      </w:r>
+      <w:proofErr w:type="gramEnd"/>
+      <w:r>
+        <w:rPr>
+          <w:rFonts w:cstheme="minorHAnsi"/>
+        </w:rPr>
+        <w:t xml:space="preserve"> uma mensagem de erro devido a operação entre a variável “a” e “b”.</w:t>
+      </w:r>
+    </w:p>
+    <w:p>
+      <w:pPr>
+        <w:jc w:val="both"/>
+        <w:rPr>
+          <w:rFonts w:cstheme="minorHAnsi"/>
+        </w:rPr>
+      </w:pPr>
+      <w:r>
+        <w:rPr>
+          <w:rFonts w:cstheme="minorHAnsi"/>
+        </w:rPr>
+        <w:t>Para a</w:t>
+      </w:r>
+      <w:r>
+        <w:rPr>
+          <w:rFonts w:cstheme="minorHAnsi"/>
+        </w:rPr>
+        <w:t xml:space="preserve"> análise semântica </w:t>
+      </w:r>
+      <w:r>
+        <w:rPr>
+          <w:rFonts w:cstheme="minorHAnsi"/>
+        </w:rPr>
+        <w:t>são seguidos os seguintes passos</w:t>
+      </w:r>
+      <w:r>
+        <w:rPr>
+          <w:rFonts w:cstheme="minorHAnsi"/>
+        </w:rPr>
+        <w:t>:</w:t>
+      </w:r>
+    </w:p>
+    <w:p>
+      <w:pPr>
+        <w:numPr>
+          <w:ilvl w:val="0"/>
+          <w:numId w:val="5"/>
+        </w:numPr>
+        <w:spacing w:after="0" w:line="276" w:lineRule="auto"/>
+        <w:jc w:val="both"/>
+        <w:rPr>
+          <w:rFonts w:cstheme="minorHAnsi"/>
+        </w:rPr>
+      </w:pPr>
+      <w:r>
+        <w:rPr>
+          <w:rFonts w:cstheme="minorHAnsi"/>
+        </w:rPr>
+        <w:t xml:space="preserve">construção de tokens com profundidade (essa profundidade é usada para saber qual </w:t>
+      </w:r>
+      <w:r>
+        <w:rPr>
+          <w:rFonts w:cstheme="minorHAnsi"/>
+        </w:rPr>
+        <w:t xml:space="preserve">o contexto e </w:t>
+      </w:r>
+      <w:r>
+        <w:rPr>
+          <w:rFonts w:cstheme="minorHAnsi"/>
+        </w:rPr>
+        <w:t xml:space="preserve">onde esta variável </w:t>
+      </w:r>
+      <w:r>
+        <w:rPr>
+          <w:rFonts w:cstheme="minorHAnsi"/>
+        </w:rPr>
+        <w:t>seria utilizada</w:t>
+      </w:r>
+      <w:r>
+        <w:rPr>
+          <w:rFonts w:cstheme="minorHAnsi"/>
+        </w:rPr>
+        <w:t>)</w:t>
+      </w:r>
+    </w:p>
+    <w:p>
+      <w:pPr>
+        <w:numPr>
+          <w:ilvl w:val="0"/>
+          <w:numId w:val="5"/>
+        </w:numPr>
+        <w:spacing w:after="0" w:line="276" w:lineRule="auto"/>
+        <w:jc w:val="both"/>
+        <w:rPr>
+          <w:rFonts w:cstheme="minorHAnsi"/>
+        </w:rPr>
+      </w:pPr>
+      <w:r>
+        <w:rPr>
+          <w:rFonts w:cstheme="minorHAnsi"/>
+        </w:rPr>
+        <w:lastRenderedPageBreak/>
+        <w:t>construção de uma tabela de variáveis</w:t>
+      </w:r>
+    </w:p>
+    <w:p>
+      <w:pPr>
+        <w:numPr>
+          <w:ilvl w:val="1"/>
+          <w:numId w:val="5"/>
+        </w:numPr>
+        <w:spacing w:after="0" w:line="276" w:lineRule="auto"/>
+        <w:jc w:val="both"/>
+        <w:rPr>
+          <w:rFonts w:cstheme="minorHAnsi"/>
+        </w:rPr>
+      </w:pPr>
+      <w:r>
+        <w:rPr>
+          <w:rFonts w:cstheme="minorHAnsi"/>
+        </w:rPr>
+        <w:t>verifica se variáveis são únicas</w:t>
+      </w:r>
+    </w:p>
+    <w:p>
+      <w:pPr>
+        <w:numPr>
+          <w:ilvl w:val="0"/>
+          <w:numId w:val="5"/>
+        </w:numPr>
+        <w:spacing w:after="0" w:line="276" w:lineRule="auto"/>
+        <w:jc w:val="both"/>
+        <w:rPr>
+          <w:rFonts w:cstheme="minorHAnsi"/>
+        </w:rPr>
+      </w:pPr>
+      <w:r>
+        <w:rPr>
+          <w:rFonts w:cstheme="minorHAnsi"/>
+        </w:rPr>
+        <w:t>verificação de atribuições</w:t>
+      </w:r>
+    </w:p>
+    <w:p>
+      <w:pPr>
+        <w:numPr>
+          <w:ilvl w:val="0"/>
+          <w:numId w:val="5"/>
+        </w:numPr>
+        <w:spacing w:after="0" w:line="276" w:lineRule="auto"/>
+        <w:jc w:val="both"/>
+        <w:rPr>
+          <w:rFonts w:cstheme="minorHAnsi"/>
+        </w:rPr>
+      </w:pPr>
+      <w:r>
+        <w:rPr>
+          <w:rFonts w:cstheme="minorHAnsi"/>
+        </w:rPr>
+        <w:t xml:space="preserve">verificação de condições dentro dos </w:t>
+      </w:r>
+      <w:proofErr w:type="spellStart"/>
+      <w:r>
+        <w:rPr>
+          <w:rFonts w:cstheme="minorHAnsi"/>
+        </w:rPr>
+        <w:t>if</w:t>
+      </w:r>
+      <w:proofErr w:type="spellEnd"/>
+      <w:r>
+        <w:rPr>
+          <w:rFonts w:cstheme="minorHAnsi"/>
+        </w:rPr>
+        <w:t xml:space="preserve"> e </w:t>
+      </w:r>
+      <w:proofErr w:type="spellStart"/>
+      <w:r>
+        <w:rPr>
+          <w:rFonts w:cstheme="minorHAnsi"/>
+        </w:rPr>
+        <w:t>while</w:t>
+      </w:r>
+      <w:proofErr w:type="spellEnd"/>
+    </w:p>
+    <w:p>
+      <w:pPr>
+        <w:numPr>
+          <w:ilvl w:val="0"/>
+          <w:numId w:val="5"/>
+        </w:numPr>
+        <w:spacing w:after="0" w:line="276" w:lineRule="auto"/>
+        <w:jc w:val="both"/>
+        <w:rPr>
+          <w:rFonts w:cstheme="minorHAnsi"/>
+        </w:rPr>
+      </w:pPr>
+      <w:r>
+        <w:rPr>
+          <w:rFonts w:cstheme="minorHAnsi"/>
+        </w:rPr>
+        <w:t>verificação de variáveis inúteis</w:t>
+      </w:r>
+    </w:p>
+    <w:p>
+      <w:pPr>
+        <w:jc w:val="both"/>
+        <w:rPr>
+          <w:rFonts w:cstheme="minorHAnsi"/>
+        </w:rPr>
+      </w:pPr>
+    </w:p>
+    <w:p>
+      <w:pPr>
+        <w:jc w:val="both"/>
+        <w:rPr>
+          <w:rFonts w:cstheme="minorHAnsi"/>
+        </w:rPr>
+      </w:pPr>
+      <w:r>
+        <w:rPr>
+          <w:rFonts w:cstheme="minorHAnsi"/>
+        </w:rPr>
+        <w:t>Com uma GLC bem definida não há necessidade de se preocupar com erros léxicos e sintáticos, já que essas receberam um tratamento de erro prévio, assim cabendo a análise semântica fazer estas operações.</w:t>
+      </w:r>
+    </w:p>
+    <w:p>
+      <w:pPr>
+        <w:rPr>
+          <w:rFonts w:cstheme="minorHAnsi"/>
+        </w:rPr>
+      </w:pPr>
+    </w:p>
     <w:sectPr>
       <w:pgSz w:w="11906" w:h="16838"/>
       <w:pgMar w:top="1440" w:right="1440" w:bottom="1440" w:left="1440" w:header="708" w:footer="708" w:gutter="0"/>
@@ -517,6 +2707,232 @@
 <file path=word/numbering.xml><?xml version="1.0" encoding="utf-8"?>
 <w:numbering xmlns:wpc="http://schemas.microsoft.com/office/word/2010/wordprocessingCanvas" xmlns:cx="http://schemas.microsoft.com/office/drawing/2014/chartex" xmlns:cx1="http://schemas.microsoft.com/office/drawing/2015/9/8/chartex" xmlns:cx2="http://schemas.microsoft.com/office/drawing/2015/10/21/chartex" xmlns:cx3="http://schemas.microsoft.com/office/drawing/2016/5/9/chartex" xmlns:cx4="http://schemas.microsoft.com/office/drawing/2016/5/10/chartex" xmlns:cx5="http://schemas.microsoft.com/office/drawing/2016/5/11/chartex" xmlns:cx6="http://schemas.microsoft.com/office/drawing/2016/5/12/chartex" xmlns:cx7="http://schemas.microsoft.com/office/drawing/2016/5/13/chartex" xmlns:cx8="http://schemas.microsoft.com/office/drawing/2016/5/14/chartex" xmlns:mc="http://schemas.openxmlformats.org/markup-compatibility/2006" xmlns:aink="http://schemas.microsoft.com/office/drawing/2016/ink" xmlns:am3d="http://schemas.microsoft.com/office/drawing/2017/model3d" xmlns:o="urn:schemas-microsoft-com:office:office" xmlns:oel="http://schemas.microsoft.com/office/2019/extlst" xmlns:r="http://schemas.openxmlformats.org/officeDocument/2006/relationships" xmlns:m="http://schemas.openxmlformats.org/officeDocument/2006/math" xmlns:v="urn:schemas-microsoft-com:vml" xmlns:wp14="http://schemas.microsoft.com/office/word/2010/wordprocessingDrawing" xmlns:wp="http://schemas.openxmlformats.org/drawingml/2006/wordprocessingDrawing" xmlns:w10="urn:schemas-microsoft-com:office:word" xmlns:w="http://schemas.openxmlformats.org/wordprocessingml/2006/main" xmlns:w14="http://schemas.microsoft.com/office/word/2010/wordml" xmlns:w15="http://schemas.microsoft.com/office/word/2012/wordml" xmlns:w16cex="http://schemas.microsoft.com/office/word/2018/wordml/cex" xmlns:w16cid="http://schemas.microsoft.com/office/word/2016/wordml/cid" xmlns:w16="http://schemas.microsoft.com/office/word/2018/wordml" xmlns:w16sdtdh="http://schemas.microsoft.com/office/word/2020/wordml/sdtdatahash" xmlns:w16se="http://schemas.microsoft.com/office/word/2015/wordml/symex" xmlns:wpg="http://schemas.microsoft.com/office/word/2010/wordprocessingGroup" xmlns:wpi="http://schemas.microsoft.com/office/word/2010/wordprocessingInk" xmlns:wne="http://schemas.microsoft.com/office/word/2006/wordml" xmlns:wps="http://schemas.microsoft.com/office/word/2010/wordprocessingShape" mc:Ignorable="w14 w15 w16se w16cid w16 w16cex w16sdtdh wp14">
   <w:abstractNum w:abstractNumId="0" w15:restartNumberingAfterBreak="0">
+    <w:nsid w:val="35B10948"/>
+    <w:multiLevelType w:val="hybridMultilevel"/>
+    <w:tmpl w:val="7DE65C7C"/>
+    <w:lvl w:ilvl="0" w:tplc="04160001">
+      <w:start w:val="1"/>
+      <w:numFmt w:val="bullet"/>
+      <w:lvlText w:val=""/>
+      <w:lvlJc w:val="left"/>
+      <w:pPr>
+        <w:ind w:left="720" w:hanging="360"/>
+      </w:pPr>
+      <w:rPr>
+        <w:rFonts w:ascii="Symbol" w:hAnsi="Symbol" w:hint="default"/>
+      </w:rPr>
+    </w:lvl>
+    <w:lvl w:ilvl="1" w:tplc="04160003" w:tentative="1">
+      <w:start w:val="1"/>
+      <w:numFmt w:val="bullet"/>
+      <w:lvlText w:val="o"/>
+      <w:lvlJc w:val="left"/>
+      <w:pPr>
+        <w:ind w:left="1440" w:hanging="360"/>
+      </w:pPr>
+      <w:rPr>
+        <w:rFonts w:ascii="Courier New" w:hAnsi="Courier New" w:cs="Courier New" w:hint="default"/>
+      </w:rPr>
+    </w:lvl>
+    <w:lvl w:ilvl="2" w:tplc="04160005" w:tentative="1">
+      <w:start w:val="1"/>
+      <w:numFmt w:val="bullet"/>
+      <w:lvlText w:val=""/>
+      <w:lvlJc w:val="left"/>
+      <w:pPr>
+        <w:ind w:left="2160" w:hanging="360"/>
+      </w:pPr>
+      <w:rPr>
+        <w:rFonts w:ascii="Wingdings" w:hAnsi="Wingdings" w:hint="default"/>
+      </w:rPr>
+    </w:lvl>
+    <w:lvl w:ilvl="3" w:tplc="04160001" w:tentative="1">
+      <w:start w:val="1"/>
+      <w:numFmt w:val="bullet"/>
+      <w:lvlText w:val=""/>
+      <w:lvlJc w:val="left"/>
+      <w:pPr>
+        <w:ind w:left="2880" w:hanging="360"/>
+      </w:pPr>
+      <w:rPr>
+        <w:rFonts w:ascii="Symbol" w:hAnsi="Symbol" w:hint="default"/>
+      </w:rPr>
+    </w:lvl>
+    <w:lvl w:ilvl="4" w:tplc="04160003" w:tentative="1">
+      <w:start w:val="1"/>
+      <w:numFmt w:val="bullet"/>
+      <w:lvlText w:val="o"/>
+      <w:lvlJc w:val="left"/>
+      <w:pPr>
+        <w:ind w:left="3600" w:hanging="360"/>
+      </w:pPr>
+      <w:rPr>
+        <w:rFonts w:ascii="Courier New" w:hAnsi="Courier New" w:cs="Courier New" w:hint="default"/>
+      </w:rPr>
+    </w:lvl>
+    <w:lvl w:ilvl="5" w:tplc="04160005" w:tentative="1">
+      <w:start w:val="1"/>
+      <w:numFmt w:val="bullet"/>
+      <w:lvlText w:val=""/>
+      <w:lvlJc w:val="left"/>
+      <w:pPr>
+        <w:ind w:left="4320" w:hanging="360"/>
+      </w:pPr>
+      <w:rPr>
+        <w:rFonts w:ascii="Wingdings" w:hAnsi="Wingdings" w:hint="default"/>
+      </w:rPr>
+    </w:lvl>
+    <w:lvl w:ilvl="6" w:tplc="04160001" w:tentative="1">
+      <w:start w:val="1"/>
+      <w:numFmt w:val="bullet"/>
+      <w:lvlText w:val=""/>
+      <w:lvlJc w:val="left"/>
+      <w:pPr>
+        <w:ind w:left="5040" w:hanging="360"/>
+      </w:pPr>
+      <w:rPr>
+        <w:rFonts w:ascii="Symbol" w:hAnsi="Symbol" w:hint="default"/>
+      </w:rPr>
+    </w:lvl>
+    <w:lvl w:ilvl="7" w:tplc="04160003" w:tentative="1">
+      <w:start w:val="1"/>
+      <w:numFmt w:val="bullet"/>
+      <w:lvlText w:val="o"/>
+      <w:lvlJc w:val="left"/>
+      <w:pPr>
+        <w:ind w:left="5760" w:hanging="360"/>
+      </w:pPr>
+      <w:rPr>
+        <w:rFonts w:ascii="Courier New" w:hAnsi="Courier New" w:cs="Courier New" w:hint="default"/>
+      </w:rPr>
+    </w:lvl>
+    <w:lvl w:ilvl="8" w:tplc="04160005" w:tentative="1">
+      <w:start w:val="1"/>
+      <w:numFmt w:val="bullet"/>
+      <w:lvlText w:val=""/>
+      <w:lvlJc w:val="left"/>
+      <w:pPr>
+        <w:ind w:left="6480" w:hanging="360"/>
+      </w:pPr>
+      <w:rPr>
+        <w:rFonts w:ascii="Wingdings" w:hAnsi="Wingdings" w:hint="default"/>
+      </w:rPr>
+    </w:lvl>
+  </w:abstractNum>
+  <w:abstractNum w:abstractNumId="1" w15:restartNumberingAfterBreak="0">
+    <w:nsid w:val="3BB97496"/>
+    <w:multiLevelType w:val="multilevel"/>
+    <w:tmpl w:val="F7F65518"/>
+    <w:lvl w:ilvl="0">
+      <w:start w:val="1"/>
+      <w:numFmt w:val="bullet"/>
+      <w:lvlText w:val="●"/>
+      <w:lvlJc w:val="left"/>
+      <w:pPr>
+        <w:ind w:left="1440" w:hanging="360"/>
+      </w:pPr>
+      <w:rPr>
+        <w:u w:val="none"/>
+      </w:rPr>
+    </w:lvl>
+    <w:lvl w:ilvl="1">
+      <w:start w:val="1"/>
+      <w:numFmt w:val="bullet"/>
+      <w:lvlText w:val="○"/>
+      <w:lvlJc w:val="left"/>
+      <w:pPr>
+        <w:ind w:left="2160" w:hanging="360"/>
+      </w:pPr>
+      <w:rPr>
+        <w:u w:val="none"/>
+      </w:rPr>
+    </w:lvl>
+    <w:lvl w:ilvl="2">
+      <w:start w:val="1"/>
+      <w:numFmt w:val="bullet"/>
+      <w:lvlText w:val="■"/>
+      <w:lvlJc w:val="left"/>
+      <w:pPr>
+        <w:ind w:left="2880" w:hanging="360"/>
+      </w:pPr>
+      <w:rPr>
+        <w:u w:val="none"/>
+      </w:rPr>
+    </w:lvl>
+    <w:lvl w:ilvl="3">
+      <w:start w:val="1"/>
+      <w:numFmt w:val="bullet"/>
+      <w:lvlText w:val="●"/>
+      <w:lvlJc w:val="left"/>
+      <w:pPr>
+        <w:ind w:left="3600" w:hanging="360"/>
+      </w:pPr>
+      <w:rPr>
+        <w:u w:val="none"/>
+      </w:rPr>
+    </w:lvl>
+    <w:lvl w:ilvl="4">
+      <w:start w:val="1"/>
+      <w:numFmt w:val="bullet"/>
+      <w:lvlText w:val="○"/>
+      <w:lvlJc w:val="left"/>
+      <w:pPr>
+        <w:ind w:left="4320" w:hanging="360"/>
+      </w:pPr>
+      <w:rPr>
+        <w:u w:val="none"/>
+      </w:rPr>
+    </w:lvl>
+    <w:lvl w:ilvl="5">
+      <w:start w:val="1"/>
+      <w:numFmt w:val="bullet"/>
+      <w:lvlText w:val="■"/>
+      <w:lvlJc w:val="left"/>
+      <w:pPr>
+        <w:ind w:left="5040" w:hanging="360"/>
+      </w:pPr>
+      <w:rPr>
+        <w:u w:val="none"/>
+      </w:rPr>
+    </w:lvl>
+    <w:lvl w:ilvl="6">
+      <w:start w:val="1"/>
+      <w:numFmt w:val="bullet"/>
+      <w:lvlText w:val="●"/>
+      <w:lvlJc w:val="left"/>
+      <w:pPr>
+        <w:ind w:left="5760" w:hanging="360"/>
+      </w:pPr>
+      <w:rPr>
+        <w:u w:val="none"/>
+      </w:rPr>
+    </w:lvl>
+    <w:lvl w:ilvl="7">
+      <w:start w:val="1"/>
+      <w:numFmt w:val="bullet"/>
+      <w:lvlText w:val="○"/>
+      <w:lvlJc w:val="left"/>
+      <w:pPr>
+        <w:ind w:left="6480" w:hanging="360"/>
+      </w:pPr>
+      <w:rPr>
+        <w:u w:val="none"/>
+      </w:rPr>
+    </w:lvl>
+    <w:lvl w:ilvl="8">
+      <w:start w:val="1"/>
+      <w:numFmt w:val="bullet"/>
+      <w:lvlText w:val="■"/>
+      <w:lvlJc w:val="left"/>
+      <w:pPr>
+        <w:ind w:left="7200" w:hanging="360"/>
+      </w:pPr>
+      <w:rPr>
+        <w:u w:val="none"/>
+      </w:rPr>
+    </w:lvl>
+  </w:abstractNum>
+  <w:abstractNum w:abstractNumId="2" w15:restartNumberingAfterBreak="0">
     <w:nsid w:val="57F939FA"/>
     <w:multiLevelType w:val="hybridMultilevel"/>
     <w:tmpl w:val="E1761636"/>
@@ -629,8 +3045,246 @@
       </w:rPr>
     </w:lvl>
   </w:abstractNum>
+  <w:abstractNum w:abstractNumId="3" w15:restartNumberingAfterBreak="0">
+    <w:nsid w:val="61386363"/>
+    <w:multiLevelType w:val="hybridMultilevel"/>
+    <w:tmpl w:val="2DAC853A"/>
+    <w:lvl w:ilvl="0" w:tplc="04160001">
+      <w:start w:val="1"/>
+      <w:numFmt w:val="bullet"/>
+      <w:lvlText w:val=""/>
+      <w:lvlJc w:val="left"/>
+      <w:pPr>
+        <w:ind w:left="720" w:hanging="360"/>
+      </w:pPr>
+      <w:rPr>
+        <w:rFonts w:ascii="Symbol" w:hAnsi="Symbol" w:hint="default"/>
+      </w:rPr>
+    </w:lvl>
+    <w:lvl w:ilvl="1" w:tplc="04160003" w:tentative="1">
+      <w:start w:val="1"/>
+      <w:numFmt w:val="bullet"/>
+      <w:lvlText w:val="o"/>
+      <w:lvlJc w:val="left"/>
+      <w:pPr>
+        <w:ind w:left="1440" w:hanging="360"/>
+      </w:pPr>
+      <w:rPr>
+        <w:rFonts w:ascii="Courier New" w:hAnsi="Courier New" w:cs="Courier New" w:hint="default"/>
+      </w:rPr>
+    </w:lvl>
+    <w:lvl w:ilvl="2" w:tplc="04160005" w:tentative="1">
+      <w:start w:val="1"/>
+      <w:numFmt w:val="bullet"/>
+      <w:lvlText w:val=""/>
+      <w:lvlJc w:val="left"/>
+      <w:pPr>
+        <w:ind w:left="2160" w:hanging="360"/>
+      </w:pPr>
+      <w:rPr>
+        <w:rFonts w:ascii="Wingdings" w:hAnsi="Wingdings" w:hint="default"/>
+      </w:rPr>
+    </w:lvl>
+    <w:lvl w:ilvl="3" w:tplc="04160001" w:tentative="1">
+      <w:start w:val="1"/>
+      <w:numFmt w:val="bullet"/>
+      <w:lvlText w:val=""/>
+      <w:lvlJc w:val="left"/>
+      <w:pPr>
+        <w:ind w:left="2880" w:hanging="360"/>
+      </w:pPr>
+      <w:rPr>
+        <w:rFonts w:ascii="Symbol" w:hAnsi="Symbol" w:hint="default"/>
+      </w:rPr>
+    </w:lvl>
+    <w:lvl w:ilvl="4" w:tplc="04160003" w:tentative="1">
+      <w:start w:val="1"/>
+      <w:numFmt w:val="bullet"/>
+      <w:lvlText w:val="o"/>
+      <w:lvlJc w:val="left"/>
+      <w:pPr>
+        <w:ind w:left="3600" w:hanging="360"/>
+      </w:pPr>
+      <w:rPr>
+        <w:rFonts w:ascii="Courier New" w:hAnsi="Courier New" w:cs="Courier New" w:hint="default"/>
+      </w:rPr>
+    </w:lvl>
+    <w:lvl w:ilvl="5" w:tplc="04160005" w:tentative="1">
+      <w:start w:val="1"/>
+      <w:numFmt w:val="bullet"/>
+      <w:lvlText w:val=""/>
+      <w:lvlJc w:val="left"/>
+      <w:pPr>
+        <w:ind w:left="4320" w:hanging="360"/>
+      </w:pPr>
+      <w:rPr>
+        <w:rFonts w:ascii="Wingdings" w:hAnsi="Wingdings" w:hint="default"/>
+      </w:rPr>
+    </w:lvl>
+    <w:lvl w:ilvl="6" w:tplc="04160001" w:tentative="1">
+      <w:start w:val="1"/>
+      <w:numFmt w:val="bullet"/>
+      <w:lvlText w:val=""/>
+      <w:lvlJc w:val="left"/>
+      <w:pPr>
+        <w:ind w:left="5040" w:hanging="360"/>
+      </w:pPr>
+      <w:rPr>
+        <w:rFonts w:ascii="Symbol" w:hAnsi="Symbol" w:hint="default"/>
+      </w:rPr>
+    </w:lvl>
+    <w:lvl w:ilvl="7" w:tplc="04160003" w:tentative="1">
+      <w:start w:val="1"/>
+      <w:numFmt w:val="bullet"/>
+      <w:lvlText w:val="o"/>
+      <w:lvlJc w:val="left"/>
+      <w:pPr>
+        <w:ind w:left="5760" w:hanging="360"/>
+      </w:pPr>
+      <w:rPr>
+        <w:rFonts w:ascii="Courier New" w:hAnsi="Courier New" w:cs="Courier New" w:hint="default"/>
+      </w:rPr>
+    </w:lvl>
+    <w:lvl w:ilvl="8" w:tplc="04160005" w:tentative="1">
+      <w:start w:val="1"/>
+      <w:numFmt w:val="bullet"/>
+      <w:lvlText w:val=""/>
+      <w:lvlJc w:val="left"/>
+      <w:pPr>
+        <w:ind w:left="6480" w:hanging="360"/>
+      </w:pPr>
+      <w:rPr>
+        <w:rFonts w:ascii="Wingdings" w:hAnsi="Wingdings" w:hint="default"/>
+      </w:rPr>
+    </w:lvl>
+  </w:abstractNum>
+  <w:abstractNum w:abstractNumId="4" w15:restartNumberingAfterBreak="0">
+    <w:nsid w:val="6A9E6FAA"/>
+    <w:multiLevelType w:val="hybridMultilevel"/>
+    <w:tmpl w:val="2578D292"/>
+    <w:lvl w:ilvl="0" w:tplc="04160001">
+      <w:start w:val="1"/>
+      <w:numFmt w:val="bullet"/>
+      <w:lvlText w:val=""/>
+      <w:lvlJc w:val="left"/>
+      <w:pPr>
+        <w:ind w:left="720" w:hanging="360"/>
+      </w:pPr>
+      <w:rPr>
+        <w:rFonts w:ascii="Symbol" w:hAnsi="Symbol" w:hint="default"/>
+      </w:rPr>
+    </w:lvl>
+    <w:lvl w:ilvl="1" w:tplc="04160003" w:tentative="1">
+      <w:start w:val="1"/>
+      <w:numFmt w:val="bullet"/>
+      <w:lvlText w:val="o"/>
+      <w:lvlJc w:val="left"/>
+      <w:pPr>
+        <w:ind w:left="1440" w:hanging="360"/>
+      </w:pPr>
+      <w:rPr>
+        <w:rFonts w:ascii="Courier New" w:hAnsi="Courier New" w:cs="Courier New" w:hint="default"/>
+      </w:rPr>
+    </w:lvl>
+    <w:lvl w:ilvl="2" w:tplc="04160005" w:tentative="1">
+      <w:start w:val="1"/>
+      <w:numFmt w:val="bullet"/>
+      <w:lvlText w:val=""/>
+      <w:lvlJc w:val="left"/>
+      <w:pPr>
+        <w:ind w:left="2160" w:hanging="360"/>
+      </w:pPr>
+      <w:rPr>
+        <w:rFonts w:ascii="Wingdings" w:hAnsi="Wingdings" w:hint="default"/>
+      </w:rPr>
+    </w:lvl>
+    <w:lvl w:ilvl="3" w:tplc="04160001" w:tentative="1">
+      <w:start w:val="1"/>
+      <w:numFmt w:val="bullet"/>
+      <w:lvlText w:val=""/>
+      <w:lvlJc w:val="left"/>
+      <w:pPr>
+        <w:ind w:left="2880" w:hanging="360"/>
+      </w:pPr>
+      <w:rPr>
+        <w:rFonts w:ascii="Symbol" w:hAnsi="Symbol" w:hint="default"/>
+      </w:rPr>
+    </w:lvl>
+    <w:lvl w:ilvl="4" w:tplc="04160003" w:tentative="1">
+      <w:start w:val="1"/>
+      <w:numFmt w:val="bullet"/>
+      <w:lvlText w:val="o"/>
+      <w:lvlJc w:val="left"/>
+      <w:pPr>
+        <w:ind w:left="3600" w:hanging="360"/>
+      </w:pPr>
+      <w:rPr>
+        <w:rFonts w:ascii="Courier New" w:hAnsi="Courier New" w:cs="Courier New" w:hint="default"/>
+      </w:rPr>
+    </w:lvl>
+    <w:lvl w:ilvl="5" w:tplc="04160005" w:tentative="1">
+      <w:start w:val="1"/>
+      <w:numFmt w:val="bullet"/>
+      <w:lvlText w:val=""/>
+      <w:lvlJc w:val="left"/>
+      <w:pPr>
+        <w:ind w:left="4320" w:hanging="360"/>
+      </w:pPr>
+      <w:rPr>
+        <w:rFonts w:ascii="Wingdings" w:hAnsi="Wingdings" w:hint="default"/>
+      </w:rPr>
+    </w:lvl>
+    <w:lvl w:ilvl="6" w:tplc="04160001" w:tentative="1">
+      <w:start w:val="1"/>
+      <w:numFmt w:val="bullet"/>
+      <w:lvlText w:val=""/>
+      <w:lvlJc w:val="left"/>
+      <w:pPr>
+        <w:ind w:left="5040" w:hanging="360"/>
+      </w:pPr>
+      <w:rPr>
+        <w:rFonts w:ascii="Symbol" w:hAnsi="Symbol" w:hint="default"/>
+      </w:rPr>
+    </w:lvl>
+    <w:lvl w:ilvl="7" w:tplc="04160003" w:tentative="1">
+      <w:start w:val="1"/>
+      <w:numFmt w:val="bullet"/>
+      <w:lvlText w:val="o"/>
+      <w:lvlJc w:val="left"/>
+      <w:pPr>
+        <w:ind w:left="5760" w:hanging="360"/>
+      </w:pPr>
+      <w:rPr>
+        <w:rFonts w:ascii="Courier New" w:hAnsi="Courier New" w:cs="Courier New" w:hint="default"/>
+      </w:rPr>
+    </w:lvl>
+    <w:lvl w:ilvl="8" w:tplc="04160005" w:tentative="1">
+      <w:start w:val="1"/>
+      <w:numFmt w:val="bullet"/>
+      <w:lvlText w:val=""/>
+      <w:lvlJc w:val="left"/>
+      <w:pPr>
+        <w:ind w:left="6480" w:hanging="360"/>
+      </w:pPr>
+      <w:rPr>
+        <w:rFonts w:ascii="Wingdings" w:hAnsi="Wingdings" w:hint="default"/>
+      </w:rPr>
+    </w:lvl>
+  </w:abstractNum>
   <w:num w:numId="1" w16cid:durableId="482505757">
+    <w:abstractNumId w:val="2"/>
+  </w:num>
+  <w:num w:numId="2" w16cid:durableId="203255727">
+    <w:abstractNumId w:val="4"/>
+  </w:num>
+  <w:num w:numId="3" w16cid:durableId="76945805">
+    <w:abstractNumId w:val="3"/>
+  </w:num>
+  <w:num w:numId="4" w16cid:durableId="1282415068">
     <w:abstractNumId w:val="0"/>
+  </w:num>
+  <w:num w:numId="5" w16cid:durableId="1581022875">
+    <w:abstractNumId w:val="1"/>
   </w:num>
 </w:numbering>
 </file>

</xml_diff>